<commit_message>
grid added to graphs. .doc added.
</commit_message>
<xml_diff>
--- a/assesement_1.docx
+++ b/assesement_1.docx
@@ -1083,6 +1083,33 @@
           <w:rStyle w:val="NormalTok"/>
         </w:rPr>
         <w:t xml:space="preserve">))</w:t>
+      </w:r>
+      <w:r>
+        <w:br w:type="textWrapping"/>
+      </w:r>
+      <w:r>
+        <w:rPr>
+          <w:rStyle w:val="NormalTok"/>
+        </w:rPr>
+        <w:t xml:space="preserve"> </w:t>
+      </w:r>
+      <w:r>
+        <w:rPr>
+          <w:rStyle w:val="NormalTok"/>
+        </w:rPr>
+        <w:t xml:space="preserve"> </w:t>
+      </w:r>
+      <w:r>
+        <w:rPr>
+          <w:rStyle w:val="KeywordTok"/>
+        </w:rPr>
+        <w:t xml:space="preserve">grid</w:t>
+      </w:r>
+      <w:r>
+        <w:rPr>
+          <w:rStyle w:val="NormalTok"/>
+        </w:rPr>
+        <w:t xml:space="preserve">()</w:t>
       </w:r>
     </w:p>
     <w:p>
@@ -3079,6 +3106,33 @@
           <w:rStyle w:val="NormalTok"/>
         </w:rPr>
         <w:t xml:space="preserve">))</w:t>
+      </w:r>
+      <w:r>
+        <w:br w:type="textWrapping"/>
+      </w:r>
+      <w:r>
+        <w:rPr>
+          <w:rStyle w:val="NormalTok"/>
+        </w:rPr>
+        <w:t xml:space="preserve"> </w:t>
+      </w:r>
+      <w:r>
+        <w:rPr>
+          <w:rStyle w:val="NormalTok"/>
+        </w:rPr>
+        <w:t xml:space="preserve"> </w:t>
+      </w:r>
+      <w:r>
+        <w:rPr>
+          <w:rStyle w:val="KeywordTok"/>
+        </w:rPr>
+        <w:t xml:space="preserve">grid</w:t>
+      </w:r>
+      <w:r>
+        <w:rPr>
+          <w:rStyle w:val="NormalTok"/>
+        </w:rPr>
+        <w:t xml:space="preserve">()</w:t>
       </w:r>
     </w:p>
     <w:p>
@@ -5131,7 +5185,7 @@
     </w:lvl>
   </w:abstractNum>
   <w:abstractNum w:abstractNumId="990">
-    <w:nsid w:val="285c9698"/>
+    <w:nsid w:val="dbc1fa44"/>
     <w:multiLevelType w:val="multilevel"/>
     <w:lvl w:ilvl="0">
       <w:numFmt w:val="bullet"/>

</xml_diff>

<commit_message>
Revisions to make code more aesthetic
</commit_message>
<xml_diff>
--- a/assesement_1.docx
+++ b/assesement_1.docx
@@ -83,19 +83,7 @@
         <w:rPr>
           <w:rStyle w:val="NormalTok"/>
         </w:rPr>
-        <w:t xml:space="preserve">(</w:t>
-      </w:r>
-      <w:r>
-        <w:rPr>
-          <w:rStyle w:val="StringTok"/>
-        </w:rPr>
-        <w:t xml:space="preserve">'ProjectTemplate'</w:t>
-      </w:r>
-      <w:r>
-        <w:rPr>
-          <w:rStyle w:val="NormalTok"/>
-        </w:rPr>
-        <w:t xml:space="preserve">)</w:t>
+        <w:t xml:space="preserve">(ProjectTemplate)</w:t>
       </w:r>
       <w:r>
         <w:br w:type="textWrapping"/>
@@ -220,10 +208,13 @@
         <w:br w:type="textWrapping"/>
       </w:r>
       <w:r>
-        <w:rPr>
-          <w:rStyle w:val="NormalTok"/>
-        </w:rPr>
-        <w:t xml:space="preserve">## check for Peer_Assessement_1 folder and create ir if it doesn´t exist.</w:t>
+        <w:br w:type="textWrapping"/>
+      </w:r>
+      <w:r>
+        <w:rPr>
+          <w:rStyle w:val="CommentTok"/>
+        </w:rPr>
+        <w:t xml:space="preserve"># check for Peer_Assessement_1 folder and create ir if it doesn´t exist.</w:t>
       </w:r>
       <w:r>
         <w:br w:type="textWrapping"/>
@@ -317,9 +308,9 @@
       </w:r>
       <w:r>
         <w:rPr>
-          <w:rStyle w:val="NormalTok"/>
-        </w:rPr>
-        <w:t xml:space="preserve">## Copying a file from a dir to another dir in case ir hasn't been copied before</w:t>
+          <w:rStyle w:val="CommentTok"/>
+        </w:rPr>
+        <w:t xml:space="preserve"># Copying a file from a dir to another dir in case ir hasn't been copied before</w:t>
       </w:r>
       <w:r>
         <w:br w:type="textWrapping"/>
@@ -604,7 +595,13 @@
         <w:rPr>
           <w:rStyle w:val="NormalTok"/>
         </w:rPr>
-        <w:t xml:space="preserve">)   ## changing to data folder and unzip if neccesary</w:t>
+        <w:t xml:space="preserve">)   </w:t>
+      </w:r>
+      <w:r>
+        <w:rPr>
+          <w:rStyle w:val="CommentTok"/>
+        </w:rPr>
+        <w:t xml:space="preserve"># changing to data folder and unzip if neccesary</w:t>
       </w:r>
       <w:r>
         <w:br w:type="textWrapping"/>
@@ -810,9 +807,9 @@
       </w:r>
       <w:r>
         <w:rPr>
-          <w:rStyle w:val="NormalTok"/>
-        </w:rPr>
-        <w:t xml:space="preserve">## filtering out rows with NA's on steps</w:t>
+          <w:rStyle w:val="CommentTok"/>
+        </w:rPr>
+        <w:t xml:space="preserve"># filtering out rows with NA's on steps</w:t>
       </w:r>
       <w:r>
         <w:br w:type="textWrapping"/>
@@ -843,9 +840,9 @@
       </w:r>
       <w:r>
         <w:rPr>
-          <w:rStyle w:val="NormalTok"/>
-        </w:rPr>
-        <w:t xml:space="preserve">## grouping by date</w:t>
+          <w:rStyle w:val="CommentTok"/>
+        </w:rPr>
+        <w:t xml:space="preserve"># grouping by date</w:t>
       </w:r>
       <w:r>
         <w:br w:type="textWrapping"/>
@@ -890,16 +887,22 @@
         <w:rPr>
           <w:rStyle w:val="NormalTok"/>
         </w:rPr>
-        <w:t xml:space="preserve">(steps)) ## and summing the steps by groupped date.</w:t>
-      </w:r>
-      <w:r>
-        <w:br w:type="textWrapping"/>
-      </w:r>
-      <w:r>
-        <w:rPr>
-          <w:rStyle w:val="NormalTok"/>
-        </w:rPr>
-        <w:t xml:space="preserve">## histogram </w:t>
+        <w:t xml:space="preserve">(steps)) </w:t>
+      </w:r>
+      <w:r>
+        <w:rPr>
+          <w:rStyle w:val="CommentTok"/>
+        </w:rPr>
+        <w:t xml:space="preserve"># and summing the steps by groupped date.</w:t>
+      </w:r>
+      <w:r>
+        <w:br w:type="textWrapping"/>
+      </w:r>
+      <w:r>
+        <w:rPr>
+          <w:rStyle w:val="CommentTok"/>
+        </w:rPr>
+        <w:t xml:space="preserve"># histogram </w:t>
       </w:r>
       <w:r>
         <w:br w:type="textWrapping"/>
@@ -1109,7 +1112,13 @@
         <w:rPr>
           <w:rStyle w:val="NormalTok"/>
         </w:rPr>
-        <w:t xml:space="preserve">()</w:t>
+        <w:t xml:space="preserve">() </w:t>
+      </w:r>
+      <w:r>
+        <w:rPr>
+          <w:rStyle w:val="CommentTok"/>
+        </w:rPr>
+        <w:t xml:space="preserve"># adding a grid</w:t>
       </w:r>
     </w:p>
     <w:p>
@@ -1539,9 +1548,9 @@
       </w:r>
       <w:r>
         <w:rPr>
-          <w:rStyle w:val="NormalTok"/>
-        </w:rPr>
-        <w:t xml:space="preserve">## filtering out rows with NA's on steps</w:t>
+          <w:rStyle w:val="CommentTok"/>
+        </w:rPr>
+        <w:t xml:space="preserve"># filtering out rows with NA's on steps</w:t>
       </w:r>
       <w:r>
         <w:br w:type="textWrapping"/>
@@ -1608,6 +1617,18 @@
           <w:rStyle w:val="NormalTok"/>
         </w:rPr>
         <w:t xml:space="preserve">(steps))</w:t>
+      </w:r>
+      <w:r>
+        <w:br w:type="textWrapping"/>
+      </w:r>
+      <w:r>
+        <w:br w:type="textWrapping"/>
+      </w:r>
+      <w:r>
+        <w:rPr>
+          <w:rStyle w:val="CommentTok"/>
+        </w:rPr>
+        <w:t xml:space="preserve"># plot code. The x axis( interval) is divided by 100 to set hourly numbers on the x-axis.</w:t>
       </w:r>
       <w:r>
         <w:br w:type="textWrapping"/>
@@ -2608,6 +2629,9 @@
         <w:br w:type="textWrapping"/>
       </w:r>
       <w:r>
+        <w:br w:type="textWrapping"/>
+      </w:r>
+      <w:r>
         <w:rPr>
           <w:rStyle w:val="NormalTok"/>
         </w:rPr>
@@ -2802,7 +2826,16 @@
         <w:rPr>
           <w:rStyle w:val="NormalTok"/>
         </w:rPr>
-        <w:t xml:space="preserve">) ## filtering out rows with NA's on steps ( that are redundant since we inseted the averages)</w:t>
+        <w:t xml:space="preserve">) </w:t>
+      </w:r>
+      <w:r>
+        <w:rPr>
+          <w:rStyle w:val="CommentTok"/>
+        </w:rPr>
+        <w:t xml:space="preserve"># filtering out rows with NA's on steps ( that are redundant since we inseted the averages)</w:t>
+      </w:r>
+      <w:r>
+        <w:br w:type="textWrapping"/>
       </w:r>
       <w:r>
         <w:br w:type="textWrapping"/>
@@ -2833,9 +2866,9 @@
       </w:r>
       <w:r>
         <w:rPr>
-          <w:rStyle w:val="NormalTok"/>
-        </w:rPr>
-        <w:t xml:space="preserve">## now 'corrected' holds valid values, so  we do the same as in the 1st histogram case </w:t>
+          <w:rStyle w:val="CommentTok"/>
+        </w:rPr>
+        <w:t xml:space="preserve"># now 'corrected' holds valid values, so  we do the same as in the 1st histogram case </w:t>
       </w:r>
       <w:r>
         <w:br w:type="textWrapping"/>
@@ -2866,9 +2899,9 @@
       </w:r>
       <w:r>
         <w:rPr>
-          <w:rStyle w:val="NormalTok"/>
-        </w:rPr>
-        <w:t xml:space="preserve">## grouping by date</w:t>
+          <w:rStyle w:val="CommentTok"/>
+        </w:rPr>
+        <w:t xml:space="preserve"># grouping by date</w:t>
       </w:r>
       <w:r>
         <w:br w:type="textWrapping"/>
@@ -2913,16 +2946,25 @@
         <w:rPr>
           <w:rStyle w:val="NormalTok"/>
         </w:rPr>
-        <w:t xml:space="preserve">(steps)) ## and summing the steps by groupped date.</w:t>
-      </w:r>
-      <w:r>
-        <w:br w:type="textWrapping"/>
-      </w:r>
-      <w:r>
-        <w:rPr>
-          <w:rStyle w:val="NormalTok"/>
-        </w:rPr>
-        <w:t xml:space="preserve">## histogram </w:t>
+        <w:t xml:space="preserve">(steps)) </w:t>
+      </w:r>
+      <w:r>
+        <w:rPr>
+          <w:rStyle w:val="CommentTok"/>
+        </w:rPr>
+        <w:t xml:space="preserve"># and summing the steps by groupped date.</w:t>
+      </w:r>
+      <w:r>
+        <w:br w:type="textWrapping"/>
+      </w:r>
+      <w:r>
+        <w:br w:type="textWrapping"/>
+      </w:r>
+      <w:r>
+        <w:rPr>
+          <w:rStyle w:val="CommentTok"/>
+        </w:rPr>
+        <w:t xml:space="preserve"># histogram </w:t>
       </w:r>
       <w:r>
         <w:br w:type="textWrapping"/>
@@ -3303,7 +3345,13 @@
         <w:rPr>
           <w:rStyle w:val="NormalTok"/>
         </w:rPr>
-        <w:t xml:space="preserve">(median-newmedian)/median</w:t>
+        <w:t xml:space="preserve">(median-newmedian)/median </w:t>
+      </w:r>
+      <w:r>
+        <w:rPr>
+          <w:rStyle w:val="CommentTok"/>
+        </w:rPr>
+        <w:t xml:space="preserve"># multiplied by 100 to get  a percent difference</w:t>
       </w:r>
       <w:r>
         <w:br w:type="textWrapping"/>
@@ -3412,7 +3460,7 @@
     </w:p>
     <w:p>
       <w:r>
-        <w:t xml:space="preserve">The only concern is about stationality ( weekends vs non weekends), but it shold be negligible too, since we deal wih a small change on a 0.01% difference.</w:t>
+        <w:t xml:space="preserve">The only concern is about stationality ( weekends vs non weekends), but it should be negligible too, since we deal wih a small change on a 0.01% difference.</w:t>
       </w:r>
     </w:p>
     <w:p>
@@ -3859,7 +3907,13 @@
         <w:rPr>
           <w:rStyle w:val="NormalTok"/>
         </w:rPr>
-        <w:t xml:space="preserve">)) ## define a dual pannel, 2 rows, by 1.</w:t>
+        <w:t xml:space="preserve">)) </w:t>
+      </w:r>
+      <w:r>
+        <w:rPr>
+          <w:rStyle w:val="CommentTok"/>
+        </w:rPr>
+        <w:t xml:space="preserve"># define a dual pannel, 2 rows, by 1.</w:t>
       </w:r>
       <w:r>
         <w:br w:type="textWrapping"/>
@@ -3946,16 +4000,25 @@
         <w:rPr>
           <w:rStyle w:val="NormalTok"/>
         </w:rPr>
-        <w:t xml:space="preserve">))  ## defining margins.</w:t>
-      </w:r>
-      <w:r>
-        <w:br w:type="textWrapping"/>
-      </w:r>
-      <w:r>
-        <w:rPr>
-          <w:rStyle w:val="NormalTok"/>
-        </w:rPr>
-        <w:t xml:space="preserve">## graphs code.</w:t>
+        <w:t xml:space="preserve">))  </w:t>
+      </w:r>
+      <w:r>
+        <w:rPr>
+          <w:rStyle w:val="CommentTok"/>
+        </w:rPr>
+        <w:t xml:space="preserve"># defining margins.</w:t>
+      </w:r>
+      <w:r>
+        <w:br w:type="textWrapping"/>
+      </w:r>
+      <w:r>
+        <w:br w:type="textWrapping"/>
+      </w:r>
+      <w:r>
+        <w:rPr>
+          <w:rStyle w:val="CommentTok"/>
+        </w:rPr>
+        <w:t xml:space="preserve"># graphs code.</w:t>
       </w:r>
       <w:r>
         <w:br w:type="textWrapping"/>
@@ -3994,7 +4057,13 @@
         <w:rPr>
           <w:rStyle w:val="NormalTok"/>
         </w:rPr>
-        <w:t xml:space="preserve">), { ## subsetting weekend days</w:t>
+        <w:t xml:space="preserve">), { </w:t>
+      </w:r>
+      <w:r>
+        <w:rPr>
+          <w:rStyle w:val="CommentTok"/>
+        </w:rPr>
+        <w:t xml:space="preserve"># subsetting weekend days</w:t>
       </w:r>
       <w:r>
         <w:br w:type="textWrapping"/>
@@ -4285,7 +4354,199 @@
         <w:rPr>
           <w:rStyle w:val="NormalTok"/>
         </w:rPr>
-        <w:t xml:space="preserve">##   axis(1, at=c(2,4,6,8,10,12,14,16,18,20,22,24)) </w:t>
+        <w:t xml:space="preserve"> </w:t>
+      </w:r>
+      <w:r>
+        <w:rPr>
+          <w:rStyle w:val="NormalTok"/>
+        </w:rPr>
+        <w:t xml:space="preserve"> </w:t>
+      </w:r>
+      <w:r>
+        <w:rPr>
+          <w:rStyle w:val="KeywordTok"/>
+        </w:rPr>
+        <w:t xml:space="preserve">axis</w:t>
+      </w:r>
+      <w:r>
+        <w:rPr>
+          <w:rStyle w:val="NormalTok"/>
+        </w:rPr>
+        <w:t xml:space="preserve">(</w:t>
+      </w:r>
+      <w:r>
+        <w:rPr>
+          <w:rStyle w:val="DecValTok"/>
+        </w:rPr>
+        <w:t xml:space="preserve">1</w:t>
+      </w:r>
+      <w:r>
+        <w:rPr>
+          <w:rStyle w:val="NormalTok"/>
+        </w:rPr>
+        <w:t xml:space="preserve">, </w:t>
+      </w:r>
+      <w:r>
+        <w:rPr>
+          <w:rStyle w:val="DataTypeTok"/>
+        </w:rPr>
+        <w:t xml:space="preserve">at=</w:t>
+      </w:r>
+      <w:r>
+        <w:rPr>
+          <w:rStyle w:val="KeywordTok"/>
+        </w:rPr>
+        <w:t xml:space="preserve">c</w:t>
+      </w:r>
+      <w:r>
+        <w:rPr>
+          <w:rStyle w:val="NormalTok"/>
+        </w:rPr>
+        <w:t xml:space="preserve">(</w:t>
+      </w:r>
+      <w:r>
+        <w:rPr>
+          <w:rStyle w:val="DecValTok"/>
+        </w:rPr>
+        <w:t xml:space="preserve">2</w:t>
+      </w:r>
+      <w:r>
+        <w:rPr>
+          <w:rStyle w:val="NormalTok"/>
+        </w:rPr>
+        <w:t xml:space="preserve">,</w:t>
+      </w:r>
+      <w:r>
+        <w:rPr>
+          <w:rStyle w:val="DecValTok"/>
+        </w:rPr>
+        <w:t xml:space="preserve">4</w:t>
+      </w:r>
+      <w:r>
+        <w:rPr>
+          <w:rStyle w:val="NormalTok"/>
+        </w:rPr>
+        <w:t xml:space="preserve">,</w:t>
+      </w:r>
+      <w:r>
+        <w:rPr>
+          <w:rStyle w:val="DecValTok"/>
+        </w:rPr>
+        <w:t xml:space="preserve">6</w:t>
+      </w:r>
+      <w:r>
+        <w:rPr>
+          <w:rStyle w:val="NormalTok"/>
+        </w:rPr>
+        <w:t xml:space="preserve">,</w:t>
+      </w:r>
+      <w:r>
+        <w:rPr>
+          <w:rStyle w:val="DecValTok"/>
+        </w:rPr>
+        <w:t xml:space="preserve">8</w:t>
+      </w:r>
+      <w:r>
+        <w:rPr>
+          <w:rStyle w:val="NormalTok"/>
+        </w:rPr>
+        <w:t xml:space="preserve">,</w:t>
+      </w:r>
+      <w:r>
+        <w:rPr>
+          <w:rStyle w:val="DecValTok"/>
+        </w:rPr>
+        <w:t xml:space="preserve">10</w:t>
+      </w:r>
+      <w:r>
+        <w:rPr>
+          <w:rStyle w:val="NormalTok"/>
+        </w:rPr>
+        <w:t xml:space="preserve">,</w:t>
+      </w:r>
+      <w:r>
+        <w:rPr>
+          <w:rStyle w:val="DecValTok"/>
+        </w:rPr>
+        <w:t xml:space="preserve">12</w:t>
+      </w:r>
+      <w:r>
+        <w:rPr>
+          <w:rStyle w:val="NormalTok"/>
+        </w:rPr>
+        <w:t xml:space="preserve">,</w:t>
+      </w:r>
+      <w:r>
+        <w:rPr>
+          <w:rStyle w:val="DecValTok"/>
+        </w:rPr>
+        <w:t xml:space="preserve">14</w:t>
+      </w:r>
+      <w:r>
+        <w:rPr>
+          <w:rStyle w:val="NormalTok"/>
+        </w:rPr>
+        <w:t xml:space="preserve">,</w:t>
+      </w:r>
+      <w:r>
+        <w:rPr>
+          <w:rStyle w:val="DecValTok"/>
+        </w:rPr>
+        <w:t xml:space="preserve">16</w:t>
+      </w:r>
+      <w:r>
+        <w:rPr>
+          <w:rStyle w:val="NormalTok"/>
+        </w:rPr>
+        <w:t xml:space="preserve">,</w:t>
+      </w:r>
+      <w:r>
+        <w:rPr>
+          <w:rStyle w:val="DecValTok"/>
+        </w:rPr>
+        <w:t xml:space="preserve">18</w:t>
+      </w:r>
+      <w:r>
+        <w:rPr>
+          <w:rStyle w:val="NormalTok"/>
+        </w:rPr>
+        <w:t xml:space="preserve">,</w:t>
+      </w:r>
+      <w:r>
+        <w:rPr>
+          <w:rStyle w:val="DecValTok"/>
+        </w:rPr>
+        <w:t xml:space="preserve">20</w:t>
+      </w:r>
+      <w:r>
+        <w:rPr>
+          <w:rStyle w:val="NormalTok"/>
+        </w:rPr>
+        <w:t xml:space="preserve">,</w:t>
+      </w:r>
+      <w:r>
+        <w:rPr>
+          <w:rStyle w:val="DecValTok"/>
+        </w:rPr>
+        <w:t xml:space="preserve">22</w:t>
+      </w:r>
+      <w:r>
+        <w:rPr>
+          <w:rStyle w:val="NormalTok"/>
+        </w:rPr>
+        <w:t xml:space="preserve">,</w:t>
+      </w:r>
+      <w:r>
+        <w:rPr>
+          <w:rStyle w:val="DecValTok"/>
+        </w:rPr>
+        <w:t xml:space="preserve">24</w:t>
+      </w:r>
+      <w:r>
+        <w:rPr>
+          <w:rStyle w:val="NormalTok"/>
+        </w:rPr>
+        <w:t xml:space="preserve">)) </w:t>
       </w:r>
       <w:r>
         <w:br w:type="textWrapping"/>
@@ -4393,6 +4654,9 @@
         <w:br w:type="textWrapping"/>
       </w:r>
       <w:r>
+        <w:br w:type="textWrapping"/>
+      </w:r>
+      <w:r>
         <w:rPr>
           <w:rStyle w:val="NormalTok"/>
         </w:rPr>
@@ -4444,7 +4708,13 @@
         <w:rPr>
           <w:rStyle w:val="NormalTok"/>
         </w:rPr>
-        <w:t xml:space="preserve">), { ## subsetting weekdays</w:t>
+        <w:t xml:space="preserve">), { </w:t>
+      </w:r>
+      <w:r>
+        <w:rPr>
+          <w:rStyle w:val="CommentTok"/>
+        </w:rPr>
+        <w:t xml:space="preserve"># subsetting weekdays</w:t>
       </w:r>
       <w:r>
         <w:br w:type="textWrapping"/>
@@ -5042,7 +5312,7 @@
       <w:r>
         <w:drawing>
           <wp:inline>
-            <wp:extent cx="5440680" cy="7616952"/>
+            <wp:extent cx="5440680" cy="6528816"/>
             <wp:effectExtent b="0" l="0" r="0" t="0"/>
             <wp:docPr descr="" id="1" name="Picture"/>
             <a:graphic>
@@ -5063,7 +5333,7 @@
                   <pic:spPr bwMode="auto">
                     <a:xfrm>
                       <a:off x="0" y="0"/>
-                      <a:ext cx="5440680" cy="7616952"/>
+                      <a:ext cx="5440680" cy="6528816"/>
                     </a:xfrm>
                     <a:prstGeom prst="rect">
                       <a:avLst/>
@@ -5185,7 +5455,7 @@
     </w:lvl>
   </w:abstractNum>
   <w:abstractNum w:abstractNumId="990">
-    <w:nsid w:val="dbc1fa44"/>
+    <w:nsid w:val="82a30c06"/>
     <w:multiLevelType w:val="multilevel"/>
     <w:lvl w:ilvl="0">
       <w:numFmt w:val="bullet"/>

</xml_diff>

<commit_message>
Corrections on x-scales of plots
</commit_message>
<xml_diff>
--- a/assesement_1.docx
+++ b/assesement_1.docx
@@ -2030,7 +2030,7 @@
         <w:rPr>
           <w:rStyle w:val="KeywordTok"/>
         </w:rPr>
-        <w:t xml:space="preserve">c</w:t>
+        <w:t xml:space="preserve">seq</w:t>
       </w:r>
       <w:r>
         <w:rPr>
@@ -2042,139 +2042,37 @@
         <w:rPr>
           <w:rStyle w:val="DecValTok"/>
         </w:rPr>
+        <w:t xml:space="preserve">0</w:t>
+      </w:r>
+      <w:r>
+        <w:rPr>
+          <w:rStyle w:val="NormalTok"/>
+        </w:rPr>
+        <w:t xml:space="preserve">,</w:t>
+      </w:r>
+      <w:r>
+        <w:rPr>
+          <w:rStyle w:val="DecValTok"/>
+        </w:rPr>
+        <w:t xml:space="preserve">24</w:t>
+      </w:r>
+      <w:r>
+        <w:rPr>
+          <w:rStyle w:val="NormalTok"/>
+        </w:rPr>
+        <w:t xml:space="preserve">, </w:t>
+      </w:r>
+      <w:r>
+        <w:rPr>
+          <w:rStyle w:val="DataTypeTok"/>
+        </w:rPr>
+        <w:t xml:space="preserve">by =</w:t>
+      </w:r>
+      <w:r>
+        <w:rPr>
+          <w:rStyle w:val="DecValTok"/>
+        </w:rPr>
         <w:t xml:space="preserve">2</w:t>
-      </w:r>
-      <w:r>
-        <w:rPr>
-          <w:rStyle w:val="NormalTok"/>
-        </w:rPr>
-        <w:t xml:space="preserve">,</w:t>
-      </w:r>
-      <w:r>
-        <w:rPr>
-          <w:rStyle w:val="DecValTok"/>
-        </w:rPr>
-        <w:t xml:space="preserve">4</w:t>
-      </w:r>
-      <w:r>
-        <w:rPr>
-          <w:rStyle w:val="NormalTok"/>
-        </w:rPr>
-        <w:t xml:space="preserve">,</w:t>
-      </w:r>
-      <w:r>
-        <w:rPr>
-          <w:rStyle w:val="DecValTok"/>
-        </w:rPr>
-        <w:t xml:space="preserve">6</w:t>
-      </w:r>
-      <w:r>
-        <w:rPr>
-          <w:rStyle w:val="NormalTok"/>
-        </w:rPr>
-        <w:t xml:space="preserve">,</w:t>
-      </w:r>
-      <w:r>
-        <w:rPr>
-          <w:rStyle w:val="DecValTok"/>
-        </w:rPr>
-        <w:t xml:space="preserve">8</w:t>
-      </w:r>
-      <w:r>
-        <w:rPr>
-          <w:rStyle w:val="NormalTok"/>
-        </w:rPr>
-        <w:t xml:space="preserve">,</w:t>
-      </w:r>
-      <w:r>
-        <w:rPr>
-          <w:rStyle w:val="DecValTok"/>
-        </w:rPr>
-        <w:t xml:space="preserve">10</w:t>
-      </w:r>
-      <w:r>
-        <w:rPr>
-          <w:rStyle w:val="NormalTok"/>
-        </w:rPr>
-        <w:t xml:space="preserve">,</w:t>
-      </w:r>
-      <w:r>
-        <w:rPr>
-          <w:rStyle w:val="DecValTok"/>
-        </w:rPr>
-        <w:t xml:space="preserve">12</w:t>
-      </w:r>
-      <w:r>
-        <w:rPr>
-          <w:rStyle w:val="NormalTok"/>
-        </w:rPr>
-        <w:t xml:space="preserve">,</w:t>
-      </w:r>
-      <w:r>
-        <w:rPr>
-          <w:rStyle w:val="DecValTok"/>
-        </w:rPr>
-        <w:t xml:space="preserve">14</w:t>
-      </w:r>
-      <w:r>
-        <w:rPr>
-          <w:rStyle w:val="NormalTok"/>
-        </w:rPr>
-        <w:t xml:space="preserve">,</w:t>
-      </w:r>
-      <w:r>
-        <w:rPr>
-          <w:rStyle w:val="DecValTok"/>
-        </w:rPr>
-        <w:t xml:space="preserve">16</w:t>
-      </w:r>
-      <w:r>
-        <w:rPr>
-          <w:rStyle w:val="NormalTok"/>
-        </w:rPr>
-        <w:t xml:space="preserve">,</w:t>
-      </w:r>
-      <w:r>
-        <w:rPr>
-          <w:rStyle w:val="DecValTok"/>
-        </w:rPr>
-        <w:t xml:space="preserve">18</w:t>
-      </w:r>
-      <w:r>
-        <w:rPr>
-          <w:rStyle w:val="NormalTok"/>
-        </w:rPr>
-        <w:t xml:space="preserve">,</w:t>
-      </w:r>
-      <w:r>
-        <w:rPr>
-          <w:rStyle w:val="DecValTok"/>
-        </w:rPr>
-        <w:t xml:space="preserve">20</w:t>
-      </w:r>
-      <w:r>
-        <w:rPr>
-          <w:rStyle w:val="NormalTok"/>
-        </w:rPr>
-        <w:t xml:space="preserve">,</w:t>
-      </w:r>
-      <w:r>
-        <w:rPr>
-          <w:rStyle w:val="DecValTok"/>
-        </w:rPr>
-        <w:t xml:space="preserve">22</w:t>
-      </w:r>
-      <w:r>
-        <w:rPr>
-          <w:rStyle w:val="NormalTok"/>
-        </w:rPr>
-        <w:t xml:space="preserve">,</w:t>
-      </w:r>
-      <w:r>
-        <w:rPr>
-          <w:rStyle w:val="DecValTok"/>
-        </w:rPr>
-        <w:t xml:space="preserve">24</w:t>
       </w:r>
       <w:r>
         <w:rPr>
@@ -3970,7 +3868,7 @@
         <w:rPr>
           <w:rStyle w:val="DecValTok"/>
         </w:rPr>
-        <w:t xml:space="preserve">4</w:t>
+        <w:t xml:space="preserve">2</w:t>
       </w:r>
       <w:r>
         <w:rPr>
@@ -4364,6 +4262,12 @@
       </w:r>
       <w:r>
         <w:rPr>
+          <w:rStyle w:val="NormalTok"/>
+        </w:rPr>
+        <w:t xml:space="preserve"> </w:t>
+      </w:r>
+      <w:r>
+        <w:rPr>
           <w:rStyle w:val="KeywordTok"/>
         </w:rPr>
         <w:t xml:space="preserve">axis</w:t>
@@ -4396,7 +4300,7 @@
         <w:rPr>
           <w:rStyle w:val="KeywordTok"/>
         </w:rPr>
-        <w:t xml:space="preserve">c</w:t>
+        <w:t xml:space="preserve">seq</w:t>
       </w:r>
       <w:r>
         <w:rPr>
@@ -4408,796 +4312,598 @@
         <w:rPr>
           <w:rStyle w:val="DecValTok"/>
         </w:rPr>
+        <w:t xml:space="preserve">0</w:t>
+      </w:r>
+      <w:r>
+        <w:rPr>
+          <w:rStyle w:val="NormalTok"/>
+        </w:rPr>
+        <w:t xml:space="preserve">,</w:t>
+      </w:r>
+      <w:r>
+        <w:rPr>
+          <w:rStyle w:val="DecValTok"/>
+        </w:rPr>
+        <w:t xml:space="preserve">24</w:t>
+      </w:r>
+      <w:r>
+        <w:rPr>
+          <w:rStyle w:val="NormalTok"/>
+        </w:rPr>
+        <w:t xml:space="preserve">, </w:t>
+      </w:r>
+      <w:r>
+        <w:rPr>
+          <w:rStyle w:val="DataTypeTok"/>
+        </w:rPr>
+        <w:t xml:space="preserve">by =</w:t>
+      </w:r>
+      <w:r>
+        <w:rPr>
+          <w:rStyle w:val="DecValTok"/>
+        </w:rPr>
         <w:t xml:space="preserve">2</w:t>
       </w:r>
       <w:r>
         <w:rPr>
           <w:rStyle w:val="NormalTok"/>
         </w:rPr>
+        <w:t xml:space="preserve">)) </w:t>
+      </w:r>
+      <w:r>
+        <w:br w:type="textWrapping"/>
+      </w:r>
+      <w:r>
+        <w:rPr>
+          <w:rStyle w:val="NormalTok"/>
+        </w:rPr>
+        <w:t xml:space="preserve"> </w:t>
+      </w:r>
+      <w:r>
+        <w:rPr>
+          <w:rStyle w:val="NormalTok"/>
+        </w:rPr>
+        <w:t xml:space="preserve"> </w:t>
+      </w:r>
+      <w:r>
+        <w:rPr>
+          <w:rStyle w:val="NormalTok"/>
+        </w:rPr>
+        <w:t xml:space="preserve"> </w:t>
+      </w:r>
+      <w:r>
+        <w:rPr>
+          <w:rStyle w:val="NormalTok"/>
+        </w:rPr>
+        <w:t xml:space="preserve"> </w:t>
+      </w:r>
+      <w:r>
+        <w:rPr>
+          <w:rStyle w:val="KeywordTok"/>
+        </w:rPr>
+        <w:t xml:space="preserve">title</w:t>
+      </w:r>
+      <w:r>
+        <w:rPr>
+          <w:rStyle w:val="NormalTok"/>
+        </w:rPr>
+        <w:t xml:space="preserve">(</w:t>
+      </w:r>
+      <w:r>
+        <w:rPr>
+          <w:rStyle w:val="DataTypeTok"/>
+        </w:rPr>
+        <w:t xml:space="preserve">main =</w:t>
+      </w:r>
+      <w:r>
+        <w:rPr>
+          <w:rStyle w:val="NormalTok"/>
+        </w:rPr>
+        <w:t xml:space="preserve"> </w:t>
+      </w:r>
+      <w:r>
+        <w:rPr>
+          <w:rStyle w:val="StringTok"/>
+        </w:rPr>
+        <w:t xml:space="preserve">"Weekends"</w:t>
+      </w:r>
+      <w:r>
+        <w:rPr>
+          <w:rStyle w:val="NormalTok"/>
+        </w:rPr>
+        <w:t xml:space="preserve">) </w:t>
+      </w:r>
+      <w:r>
+        <w:br w:type="textWrapping"/>
+      </w:r>
+      <w:r>
+        <w:rPr>
+          <w:rStyle w:val="NormalTok"/>
+        </w:rPr>
+        <w:t xml:space="preserve"> </w:t>
+      </w:r>
+      <w:r>
+        <w:rPr>
+          <w:rStyle w:val="NormalTok"/>
+        </w:rPr>
+        <w:t xml:space="preserve"> </w:t>
+      </w:r>
+      <w:r>
+        <w:rPr>
+          <w:rStyle w:val="NormalTok"/>
+        </w:rPr>
+        <w:t xml:space="preserve"> </w:t>
+      </w:r>
+      <w:r>
+        <w:rPr>
+          <w:rStyle w:val="NormalTok"/>
+        </w:rPr>
+        <w:t xml:space="preserve"> </w:t>
+      </w:r>
+      <w:r>
+        <w:rPr>
+          <w:rStyle w:val="KeywordTok"/>
+        </w:rPr>
+        <w:t xml:space="preserve">grid</w:t>
+      </w:r>
+      <w:r>
+        <w:rPr>
+          <w:rStyle w:val="NormalTok"/>
+        </w:rPr>
+        <w:t xml:space="preserve">()</w:t>
+      </w:r>
+      <w:r>
+        <w:br w:type="textWrapping"/>
+      </w:r>
+      <w:r>
+        <w:br w:type="textWrapping"/>
+      </w:r>
+      <w:r>
+        <w:rPr>
+          <w:rStyle w:val="NormalTok"/>
+        </w:rPr>
+        <w:t xml:space="preserve"> </w:t>
+      </w:r>
+      <w:r>
+        <w:rPr>
+          <w:rStyle w:val="NormalTok"/>
+        </w:rPr>
+        <w:t xml:space="preserve"> </w:t>
+      </w:r>
+      <w:r>
+        <w:rPr>
+          <w:rStyle w:val="NormalTok"/>
+        </w:rPr>
+        <w:t xml:space="preserve"> </w:t>
+      </w:r>
+      <w:r>
+        <w:rPr>
+          <w:rStyle w:val="KeywordTok"/>
+        </w:rPr>
+        <w:t xml:space="preserve">with</w:t>
+      </w:r>
+      <w:r>
+        <w:rPr>
+          <w:rStyle w:val="NormalTok"/>
+        </w:rPr>
+        <w:t xml:space="preserve">(</w:t>
+      </w:r>
+      <w:r>
+        <w:rPr>
+          <w:rStyle w:val="KeywordTok"/>
+        </w:rPr>
+        <w:t xml:space="preserve">subset</w:t>
+      </w:r>
+      <w:r>
+        <w:rPr>
+          <w:rStyle w:val="NormalTok"/>
+        </w:rPr>
+        <w:t xml:space="preserve">(weekactivity, day==</w:t>
+      </w:r>
+      <w:r>
+        <w:rPr>
+          <w:rStyle w:val="StringTok"/>
+        </w:rPr>
+        <w:t xml:space="preserve">"weekday"</w:t>
+      </w:r>
+      <w:r>
+        <w:rPr>
+          <w:rStyle w:val="NormalTok"/>
+        </w:rPr>
+        <w:t xml:space="preserve">), { </w:t>
+      </w:r>
+      <w:r>
+        <w:rPr>
+          <w:rStyle w:val="CommentTok"/>
+        </w:rPr>
+        <w:t xml:space="preserve"># subsetting weekdays</w:t>
+      </w:r>
+      <w:r>
+        <w:br w:type="textWrapping"/>
+      </w:r>
+      <w:r>
+        <w:rPr>
+          <w:rStyle w:val="NormalTok"/>
+        </w:rPr>
+        <w:t xml:space="preserve"> </w:t>
+      </w:r>
+      <w:r>
+        <w:rPr>
+          <w:rStyle w:val="NormalTok"/>
+        </w:rPr>
+        <w:t xml:space="preserve"> </w:t>
+      </w:r>
+      <w:r>
+        <w:rPr>
+          <w:rStyle w:val="NormalTok"/>
+        </w:rPr>
+        <w:t xml:space="preserve"> </w:t>
+      </w:r>
+      <w:r>
+        <w:rPr>
+          <w:rStyle w:val="NormalTok"/>
+        </w:rPr>
+        <w:t xml:space="preserve"> </w:t>
+      </w:r>
+      <w:r>
+        <w:rPr>
+          <w:rStyle w:val="KeywordTok"/>
+        </w:rPr>
+        <w:t xml:space="preserve">plot</w:t>
+      </w:r>
+      <w:r>
+        <w:rPr>
+          <w:rStyle w:val="NormalTok"/>
+        </w:rPr>
+        <w:t xml:space="preserve">( interval/</w:t>
+      </w:r>
+      <w:r>
+        <w:rPr>
+          <w:rStyle w:val="DecValTok"/>
+        </w:rPr>
+        <w:t xml:space="preserve">100</w:t>
+      </w:r>
+      <w:r>
+        <w:rPr>
+          <w:rStyle w:val="NormalTok"/>
+        </w:rPr>
+        <w:t xml:space="preserve">, intSteps,</w:t>
+      </w:r>
+      <w:r>
+        <w:rPr>
+          <w:rStyle w:val="DataTypeTok"/>
+        </w:rPr>
+        <w:t xml:space="preserve">type=</w:t>
+      </w:r>
+      <w:r>
+        <w:rPr>
+          <w:rStyle w:val="StringTok"/>
+        </w:rPr>
+        <w:t xml:space="preserve">"l"</w:t>
+      </w:r>
+      <w:r>
+        <w:rPr>
+          <w:rStyle w:val="NormalTok"/>
+        </w:rPr>
+        <w:t xml:space="preserve">,  </w:t>
+      </w:r>
+      <w:r>
+        <w:rPr>
+          <w:rStyle w:val="DataTypeTok"/>
+        </w:rPr>
+        <w:t xml:space="preserve">xlab=</w:t>
+      </w:r>
+      <w:r>
+        <w:rPr>
+          <w:rStyle w:val="StringTok"/>
+        </w:rPr>
+        <w:t xml:space="preserve">" Time of the Day(24 hour)"</w:t>
+      </w:r>
+      <w:r>
+        <w:rPr>
+          <w:rStyle w:val="NormalTok"/>
+        </w:rPr>
+        <w:t xml:space="preserve">, </w:t>
+      </w:r>
+      <w:r>
+        <w:rPr>
+          <w:rStyle w:val="DataTypeTok"/>
+        </w:rPr>
+        <w:t xml:space="preserve">ylab=</w:t>
+      </w:r>
+      <w:r>
+        <w:rPr>
+          <w:rStyle w:val="StringTok"/>
+        </w:rPr>
+        <w:t xml:space="preserve">" Steps"</w:t>
+      </w:r>
+      <w:r>
+        <w:rPr>
+          <w:rStyle w:val="NormalTok"/>
+        </w:rPr>
+        <w:t xml:space="preserve">, </w:t>
+      </w:r>
+      <w:r>
+        <w:rPr>
+          <w:rStyle w:val="DataTypeTok"/>
+        </w:rPr>
+        <w:t xml:space="preserve">ylim =</w:t>
+      </w:r>
+      <w:r>
+        <w:rPr>
+          <w:rStyle w:val="NormalTok"/>
+        </w:rPr>
+        <w:t xml:space="preserve"> </w:t>
+      </w:r>
+      <w:r>
+        <w:rPr>
+          <w:rStyle w:val="KeywordTok"/>
+        </w:rPr>
+        <w:t xml:space="preserve">range</w:t>
+      </w:r>
+      <w:r>
+        <w:rPr>
+          <w:rStyle w:val="NormalTok"/>
+        </w:rPr>
+        <w:t xml:space="preserve">(</w:t>
+      </w:r>
+      <w:r>
+        <w:rPr>
+          <w:rStyle w:val="DecValTok"/>
+        </w:rPr>
+        <w:t xml:space="preserve">0</w:t>
+      </w:r>
+      <w:r>
+        <w:rPr>
+          <w:rStyle w:val="NormalTok"/>
+        </w:rPr>
+        <w:t xml:space="preserve">:</w:t>
+      </w:r>
+      <w:r>
+        <w:rPr>
+          <w:rStyle w:val="DecValTok"/>
+        </w:rPr>
+        <w:t xml:space="preserve">230</w:t>
+      </w:r>
+      <w:r>
+        <w:rPr>
+          <w:rStyle w:val="NormalTok"/>
+        </w:rPr>
+        <w:t xml:space="preserve">), </w:t>
+      </w:r>
+      <w:r>
+        <w:rPr>
+          <w:rStyle w:val="DataTypeTok"/>
+        </w:rPr>
+        <w:t xml:space="preserve">col =</w:t>
+      </w:r>
+      <w:r>
+        <w:rPr>
+          <w:rStyle w:val="StringTok"/>
+        </w:rPr>
+        <w:t xml:space="preserve">"blue"</w:t>
+      </w:r>
+      <w:r>
+        <w:rPr>
+          <w:rStyle w:val="NormalTok"/>
+        </w:rPr>
+        <w:t xml:space="preserve">, </w:t>
+      </w:r>
+      <w:r>
+        <w:rPr>
+          <w:rStyle w:val="DataTypeTok"/>
+        </w:rPr>
+        <w:t xml:space="preserve">xlim =</w:t>
+      </w:r>
+      <w:r>
+        <w:rPr>
+          <w:rStyle w:val="NormalTok"/>
+        </w:rPr>
+        <w:t xml:space="preserve"> </w:t>
+      </w:r>
+      <w:r>
+        <w:rPr>
+          <w:rStyle w:val="KeywordTok"/>
+        </w:rPr>
+        <w:t xml:space="preserve">range</w:t>
+      </w:r>
+      <w:r>
+        <w:rPr>
+          <w:rStyle w:val="NormalTok"/>
+        </w:rPr>
+        <w:t xml:space="preserve">(</w:t>
+      </w:r>
+      <w:r>
+        <w:rPr>
+          <w:rStyle w:val="DecValTok"/>
+        </w:rPr>
+        <w:t xml:space="preserve">0</w:t>
+      </w:r>
+      <w:r>
+        <w:rPr>
+          <w:rStyle w:val="NormalTok"/>
+        </w:rPr>
+        <w:t xml:space="preserve">:</w:t>
+      </w:r>
+      <w:r>
+        <w:rPr>
+          <w:rStyle w:val="DecValTok"/>
+        </w:rPr>
+        <w:t xml:space="preserve">24</w:t>
+      </w:r>
+      <w:r>
+        <w:rPr>
+          <w:rStyle w:val="NormalTok"/>
+        </w:rPr>
+        <w:t xml:space="preserve">), </w:t>
+      </w:r>
+      <w:r>
+        <w:rPr>
+          <w:rStyle w:val="DataTypeTok"/>
+        </w:rPr>
+        <w:t xml:space="preserve">xaxt=</w:t>
+      </w:r>
+      <w:r>
+        <w:rPr>
+          <w:rStyle w:val="StringTok"/>
+        </w:rPr>
+        <w:t xml:space="preserve">"n"</w:t>
+      </w:r>
+      <w:r>
+        <w:rPr>
+          <w:rStyle w:val="NormalTok"/>
+        </w:rPr>
+        <w:t xml:space="preserve">) </w:t>
+      </w:r>
+      <w:r>
+        <w:br w:type="textWrapping"/>
+      </w:r>
+      <w:r>
+        <w:rPr>
+          <w:rStyle w:val="NormalTok"/>
+        </w:rPr>
+        <w:t xml:space="preserve"> </w:t>
+      </w:r>
+      <w:r>
+        <w:rPr>
+          <w:rStyle w:val="NormalTok"/>
+        </w:rPr>
+        <w:t xml:space="preserve"> </w:t>
+      </w:r>
+      <w:r>
+        <w:rPr>
+          <w:rStyle w:val="NormalTok"/>
+        </w:rPr>
+        <w:t xml:space="preserve"> </w:t>
+      </w:r>
+      <w:r>
+        <w:rPr>
+          <w:rStyle w:val="NormalTok"/>
+        </w:rPr>
+        <w:t xml:space="preserve"> </w:t>
+      </w:r>
+      <w:r>
+        <w:rPr>
+          <w:rStyle w:val="NormalTok"/>
+        </w:rPr>
+        <w:t xml:space="preserve"> </w:t>
+      </w:r>
+      <w:r>
+        <w:rPr>
+          <w:rStyle w:val="NormalTok"/>
+        </w:rPr>
+        <w:t xml:space="preserve">})</w:t>
+      </w:r>
+      <w:r>
+        <w:br w:type="textWrapping"/>
+      </w:r>
+      <w:r>
+        <w:rPr>
+          <w:rStyle w:val="NormalTok"/>
+        </w:rPr>
+        <w:t xml:space="preserve"> </w:t>
+      </w:r>
+      <w:r>
+        <w:rPr>
+          <w:rStyle w:val="NormalTok"/>
+        </w:rPr>
+        <w:t xml:space="preserve"> </w:t>
+      </w:r>
+      <w:r>
+        <w:rPr>
+          <w:rStyle w:val="NormalTok"/>
+        </w:rPr>
+        <w:t xml:space="preserve"> </w:t>
+      </w:r>
+      <w:r>
+        <w:rPr>
+          <w:rStyle w:val="NormalTok"/>
+        </w:rPr>
+        <w:t xml:space="preserve"> </w:t>
+      </w:r>
+      <w:r>
+        <w:rPr>
+          <w:rStyle w:val="NormalTok"/>
+        </w:rPr>
+        <w:t xml:space="preserve"> </w:t>
+      </w:r>
+      <w:r>
+        <w:rPr>
+          <w:rStyle w:val="KeywordTok"/>
+        </w:rPr>
+        <w:t xml:space="preserve">axis</w:t>
+      </w:r>
+      <w:r>
+        <w:rPr>
+          <w:rStyle w:val="NormalTok"/>
+        </w:rPr>
+        <w:t xml:space="preserve">(</w:t>
+      </w:r>
+      <w:r>
+        <w:rPr>
+          <w:rStyle w:val="DecValTok"/>
+        </w:rPr>
+        <w:t xml:space="preserve">1</w:t>
+      </w:r>
+      <w:r>
+        <w:rPr>
+          <w:rStyle w:val="NormalTok"/>
+        </w:rPr>
+        <w:t xml:space="preserve">, </w:t>
+      </w:r>
+      <w:r>
+        <w:rPr>
+          <w:rStyle w:val="DataTypeTok"/>
+        </w:rPr>
+        <w:t xml:space="preserve">at=</w:t>
+      </w:r>
+      <w:r>
+        <w:rPr>
+          <w:rStyle w:val="KeywordTok"/>
+        </w:rPr>
+        <w:t xml:space="preserve">seq</w:t>
+      </w:r>
+      <w:r>
+        <w:rPr>
+          <w:rStyle w:val="NormalTok"/>
+        </w:rPr>
+        <w:t xml:space="preserve">(</w:t>
+      </w:r>
+      <w:r>
+        <w:rPr>
+          <w:rStyle w:val="DecValTok"/>
+        </w:rPr>
+        <w:t xml:space="preserve">0</w:t>
+      </w:r>
+      <w:r>
+        <w:rPr>
+          <w:rStyle w:val="NormalTok"/>
+        </w:rPr>
         <w:t xml:space="preserve">,</w:t>
       </w:r>
       <w:r>
         <w:rPr>
           <w:rStyle w:val="DecValTok"/>
         </w:rPr>
-        <w:t xml:space="preserve">4</w:t>
-      </w:r>
-      <w:r>
-        <w:rPr>
-          <w:rStyle w:val="NormalTok"/>
-        </w:rPr>
-        <w:t xml:space="preserve">,</w:t>
+        <w:t xml:space="preserve">24</w:t>
+      </w:r>
+      <w:r>
+        <w:rPr>
+          <w:rStyle w:val="NormalTok"/>
+        </w:rPr>
+        <w:t xml:space="preserve">, </w:t>
+      </w:r>
+      <w:r>
+        <w:rPr>
+          <w:rStyle w:val="DataTypeTok"/>
+        </w:rPr>
+        <w:t xml:space="preserve">by =</w:t>
       </w:r>
       <w:r>
         <w:rPr>
           <w:rStyle w:val="DecValTok"/>
         </w:rPr>
-        <w:t xml:space="preserve">6</w:t>
-      </w:r>
-      <w:r>
-        <w:rPr>
-          <w:rStyle w:val="NormalTok"/>
-        </w:rPr>
-        <w:t xml:space="preserve">,</w:t>
-      </w:r>
-      <w:r>
-        <w:rPr>
-          <w:rStyle w:val="DecValTok"/>
-        </w:rPr>
-        <w:t xml:space="preserve">8</w:t>
-      </w:r>
-      <w:r>
-        <w:rPr>
-          <w:rStyle w:val="NormalTok"/>
-        </w:rPr>
-        <w:t xml:space="preserve">,</w:t>
-      </w:r>
-      <w:r>
-        <w:rPr>
-          <w:rStyle w:val="DecValTok"/>
-        </w:rPr>
-        <w:t xml:space="preserve">10</w:t>
-      </w:r>
-      <w:r>
-        <w:rPr>
-          <w:rStyle w:val="NormalTok"/>
-        </w:rPr>
-        <w:t xml:space="preserve">,</w:t>
-      </w:r>
-      <w:r>
-        <w:rPr>
-          <w:rStyle w:val="DecValTok"/>
-        </w:rPr>
-        <w:t xml:space="preserve">12</w:t>
-      </w:r>
-      <w:r>
-        <w:rPr>
-          <w:rStyle w:val="NormalTok"/>
-        </w:rPr>
-        <w:t xml:space="preserve">,</w:t>
-      </w:r>
-      <w:r>
-        <w:rPr>
-          <w:rStyle w:val="DecValTok"/>
-        </w:rPr>
-        <w:t xml:space="preserve">14</w:t>
-      </w:r>
-      <w:r>
-        <w:rPr>
-          <w:rStyle w:val="NormalTok"/>
-        </w:rPr>
-        <w:t xml:space="preserve">,</w:t>
-      </w:r>
-      <w:r>
-        <w:rPr>
-          <w:rStyle w:val="DecValTok"/>
-        </w:rPr>
-        <w:t xml:space="preserve">16</w:t>
-      </w:r>
-      <w:r>
-        <w:rPr>
-          <w:rStyle w:val="NormalTok"/>
-        </w:rPr>
-        <w:t xml:space="preserve">,</w:t>
-      </w:r>
-      <w:r>
-        <w:rPr>
-          <w:rStyle w:val="DecValTok"/>
-        </w:rPr>
-        <w:t xml:space="preserve">18</w:t>
-      </w:r>
-      <w:r>
-        <w:rPr>
-          <w:rStyle w:val="NormalTok"/>
-        </w:rPr>
-        <w:t xml:space="preserve">,</w:t>
-      </w:r>
-      <w:r>
-        <w:rPr>
-          <w:rStyle w:val="DecValTok"/>
-        </w:rPr>
-        <w:t xml:space="preserve">20</w:t>
-      </w:r>
-      <w:r>
-        <w:rPr>
-          <w:rStyle w:val="NormalTok"/>
-        </w:rPr>
-        <w:t xml:space="preserve">,</w:t>
-      </w:r>
-      <w:r>
-        <w:rPr>
-          <w:rStyle w:val="DecValTok"/>
-        </w:rPr>
-        <w:t xml:space="preserve">22</w:t>
-      </w:r>
-      <w:r>
-        <w:rPr>
-          <w:rStyle w:val="NormalTok"/>
-        </w:rPr>
-        <w:t xml:space="preserve">,</w:t>
-      </w:r>
-      <w:r>
-        <w:rPr>
-          <w:rStyle w:val="DecValTok"/>
-        </w:rPr>
-        <w:t xml:space="preserve">24</w:t>
-      </w:r>
-      <w:r>
-        <w:rPr>
-          <w:rStyle w:val="NormalTok"/>
-        </w:rPr>
-        <w:t xml:space="preserve">)) </w:t>
-      </w:r>
-      <w:r>
-        <w:br w:type="textWrapping"/>
-      </w:r>
-      <w:r>
-        <w:rPr>
-          <w:rStyle w:val="NormalTok"/>
-        </w:rPr>
-        <w:t xml:space="preserve"> </w:t>
-      </w:r>
-      <w:r>
-        <w:rPr>
-          <w:rStyle w:val="NormalTok"/>
-        </w:rPr>
-        <w:t xml:space="preserve"> </w:t>
-      </w:r>
-      <w:r>
-        <w:rPr>
-          <w:rStyle w:val="NormalTok"/>
-        </w:rPr>
-        <w:t xml:space="preserve"> </w:t>
-      </w:r>
-      <w:r>
-        <w:rPr>
-          <w:rStyle w:val="NormalTok"/>
-        </w:rPr>
-        <w:t xml:space="preserve"> </w:t>
-      </w:r>
-      <w:r>
-        <w:rPr>
-          <w:rStyle w:val="KeywordTok"/>
-        </w:rPr>
-        <w:t xml:space="preserve">title</w:t>
-      </w:r>
-      <w:r>
-        <w:rPr>
-          <w:rStyle w:val="NormalTok"/>
-        </w:rPr>
-        <w:t xml:space="preserve">(</w:t>
-      </w:r>
-      <w:r>
-        <w:rPr>
-          <w:rStyle w:val="DataTypeTok"/>
-        </w:rPr>
-        <w:t xml:space="preserve">main =</w:t>
-      </w:r>
-      <w:r>
-        <w:rPr>
-          <w:rStyle w:val="NormalTok"/>
-        </w:rPr>
-        <w:t xml:space="preserve"> </w:t>
-      </w:r>
-      <w:r>
-        <w:rPr>
-          <w:rStyle w:val="StringTok"/>
-        </w:rPr>
-        <w:t xml:space="preserve">"Weekends"</w:t>
-      </w:r>
-      <w:r>
-        <w:rPr>
-          <w:rStyle w:val="NormalTok"/>
-        </w:rPr>
-        <w:t xml:space="preserve">) </w:t>
-      </w:r>
-      <w:r>
-        <w:br w:type="textWrapping"/>
-      </w:r>
-      <w:r>
-        <w:rPr>
-          <w:rStyle w:val="NormalTok"/>
-        </w:rPr>
-        <w:t xml:space="preserve"> </w:t>
-      </w:r>
-      <w:r>
-        <w:rPr>
-          <w:rStyle w:val="NormalTok"/>
-        </w:rPr>
-        <w:t xml:space="preserve"> </w:t>
-      </w:r>
-      <w:r>
-        <w:rPr>
-          <w:rStyle w:val="NormalTok"/>
-        </w:rPr>
-        <w:t xml:space="preserve"> </w:t>
-      </w:r>
-      <w:r>
-        <w:rPr>
-          <w:rStyle w:val="NormalTok"/>
-        </w:rPr>
-        <w:t xml:space="preserve"> </w:t>
-      </w:r>
-      <w:r>
-        <w:rPr>
-          <w:rStyle w:val="KeywordTok"/>
-        </w:rPr>
-        <w:t xml:space="preserve">grid</w:t>
-      </w:r>
-      <w:r>
-        <w:rPr>
-          <w:rStyle w:val="NormalTok"/>
-        </w:rPr>
-        <w:t xml:space="preserve">()</w:t>
-      </w:r>
-      <w:r>
-        <w:br w:type="textWrapping"/>
-      </w:r>
-      <w:r>
-        <w:br w:type="textWrapping"/>
-      </w:r>
-      <w:r>
-        <w:rPr>
-          <w:rStyle w:val="NormalTok"/>
-        </w:rPr>
-        <w:t xml:space="preserve"> </w:t>
-      </w:r>
-      <w:r>
-        <w:rPr>
-          <w:rStyle w:val="NormalTok"/>
-        </w:rPr>
-        <w:t xml:space="preserve"> </w:t>
-      </w:r>
-      <w:r>
-        <w:rPr>
-          <w:rStyle w:val="NormalTok"/>
-        </w:rPr>
-        <w:t xml:space="preserve"> </w:t>
-      </w:r>
-      <w:r>
-        <w:rPr>
-          <w:rStyle w:val="KeywordTok"/>
-        </w:rPr>
-        <w:t xml:space="preserve">with</w:t>
-      </w:r>
-      <w:r>
-        <w:rPr>
-          <w:rStyle w:val="NormalTok"/>
-        </w:rPr>
-        <w:t xml:space="preserve">(</w:t>
-      </w:r>
-      <w:r>
-        <w:rPr>
-          <w:rStyle w:val="KeywordTok"/>
-        </w:rPr>
-        <w:t xml:space="preserve">subset</w:t>
-      </w:r>
-      <w:r>
-        <w:rPr>
-          <w:rStyle w:val="NormalTok"/>
-        </w:rPr>
-        <w:t xml:space="preserve">(weekactivity, day==</w:t>
-      </w:r>
-      <w:r>
-        <w:rPr>
-          <w:rStyle w:val="StringTok"/>
-        </w:rPr>
-        <w:t xml:space="preserve">"weekday"</w:t>
-      </w:r>
-      <w:r>
-        <w:rPr>
-          <w:rStyle w:val="NormalTok"/>
-        </w:rPr>
-        <w:t xml:space="preserve">), { </w:t>
-      </w:r>
-      <w:r>
-        <w:rPr>
-          <w:rStyle w:val="CommentTok"/>
-        </w:rPr>
-        <w:t xml:space="preserve"># subsetting weekdays</w:t>
-      </w:r>
-      <w:r>
-        <w:br w:type="textWrapping"/>
-      </w:r>
-      <w:r>
-        <w:rPr>
-          <w:rStyle w:val="NormalTok"/>
-        </w:rPr>
-        <w:t xml:space="preserve"> </w:t>
-      </w:r>
-      <w:r>
-        <w:rPr>
-          <w:rStyle w:val="NormalTok"/>
-        </w:rPr>
-        <w:t xml:space="preserve"> </w:t>
-      </w:r>
-      <w:r>
-        <w:rPr>
-          <w:rStyle w:val="NormalTok"/>
-        </w:rPr>
-        <w:t xml:space="preserve"> </w:t>
-      </w:r>
-      <w:r>
-        <w:rPr>
-          <w:rStyle w:val="NormalTok"/>
-        </w:rPr>
-        <w:t xml:space="preserve"> </w:t>
-      </w:r>
-      <w:r>
-        <w:rPr>
-          <w:rStyle w:val="KeywordTok"/>
-        </w:rPr>
-        <w:t xml:space="preserve">plot</w:t>
-      </w:r>
-      <w:r>
-        <w:rPr>
-          <w:rStyle w:val="NormalTok"/>
-        </w:rPr>
-        <w:t xml:space="preserve">( interval/</w:t>
-      </w:r>
-      <w:r>
-        <w:rPr>
-          <w:rStyle w:val="DecValTok"/>
-        </w:rPr>
-        <w:t xml:space="preserve">100</w:t>
-      </w:r>
-      <w:r>
-        <w:rPr>
-          <w:rStyle w:val="NormalTok"/>
-        </w:rPr>
-        <w:t xml:space="preserve">, intSteps,</w:t>
-      </w:r>
-      <w:r>
-        <w:rPr>
-          <w:rStyle w:val="DataTypeTok"/>
-        </w:rPr>
-        <w:t xml:space="preserve">type=</w:t>
-      </w:r>
-      <w:r>
-        <w:rPr>
-          <w:rStyle w:val="StringTok"/>
-        </w:rPr>
-        <w:t xml:space="preserve">"l"</w:t>
-      </w:r>
-      <w:r>
-        <w:rPr>
-          <w:rStyle w:val="NormalTok"/>
-        </w:rPr>
-        <w:t xml:space="preserve">,  </w:t>
-      </w:r>
-      <w:r>
-        <w:rPr>
-          <w:rStyle w:val="DataTypeTok"/>
-        </w:rPr>
-        <w:t xml:space="preserve">xlab=</w:t>
-      </w:r>
-      <w:r>
-        <w:rPr>
-          <w:rStyle w:val="StringTok"/>
-        </w:rPr>
-        <w:t xml:space="preserve">" Time of the Day(24 hour)"</w:t>
-      </w:r>
-      <w:r>
-        <w:rPr>
-          <w:rStyle w:val="NormalTok"/>
-        </w:rPr>
-        <w:t xml:space="preserve">, </w:t>
-      </w:r>
-      <w:r>
-        <w:rPr>
-          <w:rStyle w:val="DataTypeTok"/>
-        </w:rPr>
-        <w:t xml:space="preserve">ylab=</w:t>
-      </w:r>
-      <w:r>
-        <w:rPr>
-          <w:rStyle w:val="StringTok"/>
-        </w:rPr>
-        <w:t xml:space="preserve">" Steps"</w:t>
-      </w:r>
-      <w:r>
-        <w:rPr>
-          <w:rStyle w:val="NormalTok"/>
-        </w:rPr>
-        <w:t xml:space="preserve">, </w:t>
-      </w:r>
-      <w:r>
-        <w:rPr>
-          <w:rStyle w:val="DataTypeTok"/>
-        </w:rPr>
-        <w:t xml:space="preserve">ylim =</w:t>
-      </w:r>
-      <w:r>
-        <w:rPr>
-          <w:rStyle w:val="NormalTok"/>
-        </w:rPr>
-        <w:t xml:space="preserve"> </w:t>
-      </w:r>
-      <w:r>
-        <w:rPr>
-          <w:rStyle w:val="KeywordTok"/>
-        </w:rPr>
-        <w:t xml:space="preserve">range</w:t>
-      </w:r>
-      <w:r>
-        <w:rPr>
-          <w:rStyle w:val="NormalTok"/>
-        </w:rPr>
-        <w:t xml:space="preserve">(</w:t>
-      </w:r>
-      <w:r>
-        <w:rPr>
-          <w:rStyle w:val="DecValTok"/>
-        </w:rPr>
-        <w:t xml:space="preserve">0</w:t>
-      </w:r>
-      <w:r>
-        <w:rPr>
-          <w:rStyle w:val="NormalTok"/>
-        </w:rPr>
-        <w:t xml:space="preserve">:</w:t>
-      </w:r>
-      <w:r>
-        <w:rPr>
-          <w:rStyle w:val="DecValTok"/>
-        </w:rPr>
-        <w:t xml:space="preserve">230</w:t>
-      </w:r>
-      <w:r>
-        <w:rPr>
-          <w:rStyle w:val="NormalTok"/>
-        </w:rPr>
-        <w:t xml:space="preserve">), </w:t>
-      </w:r>
-      <w:r>
-        <w:rPr>
-          <w:rStyle w:val="DataTypeTok"/>
-        </w:rPr>
-        <w:t xml:space="preserve">col =</w:t>
-      </w:r>
-      <w:r>
-        <w:rPr>
-          <w:rStyle w:val="StringTok"/>
-        </w:rPr>
-        <w:t xml:space="preserve">"blue"</w:t>
-      </w:r>
-      <w:r>
-        <w:rPr>
-          <w:rStyle w:val="NormalTok"/>
-        </w:rPr>
-        <w:t xml:space="preserve">, </w:t>
-      </w:r>
-      <w:r>
-        <w:rPr>
-          <w:rStyle w:val="DataTypeTok"/>
-        </w:rPr>
-        <w:t xml:space="preserve">xlim =</w:t>
-      </w:r>
-      <w:r>
-        <w:rPr>
-          <w:rStyle w:val="NormalTok"/>
-        </w:rPr>
-        <w:t xml:space="preserve"> </w:t>
-      </w:r>
-      <w:r>
-        <w:rPr>
-          <w:rStyle w:val="KeywordTok"/>
-        </w:rPr>
-        <w:t xml:space="preserve">range</w:t>
-      </w:r>
-      <w:r>
-        <w:rPr>
-          <w:rStyle w:val="NormalTok"/>
-        </w:rPr>
-        <w:t xml:space="preserve">(</w:t>
-      </w:r>
-      <w:r>
-        <w:rPr>
-          <w:rStyle w:val="DecValTok"/>
-        </w:rPr>
-        <w:t xml:space="preserve">0</w:t>
-      </w:r>
-      <w:r>
-        <w:rPr>
-          <w:rStyle w:val="NormalTok"/>
-        </w:rPr>
-        <w:t xml:space="preserve">:</w:t>
-      </w:r>
-      <w:r>
-        <w:rPr>
-          <w:rStyle w:val="DecValTok"/>
-        </w:rPr>
-        <w:t xml:space="preserve">24</w:t>
-      </w:r>
-      <w:r>
-        <w:rPr>
-          <w:rStyle w:val="NormalTok"/>
-        </w:rPr>
-        <w:t xml:space="preserve">), </w:t>
-      </w:r>
-      <w:r>
-        <w:rPr>
-          <w:rStyle w:val="DataTypeTok"/>
-        </w:rPr>
-        <w:t xml:space="preserve">xaxt=</w:t>
-      </w:r>
-      <w:r>
-        <w:rPr>
-          <w:rStyle w:val="StringTok"/>
-        </w:rPr>
-        <w:t xml:space="preserve">"n"</w:t>
-      </w:r>
-      <w:r>
-        <w:rPr>
-          <w:rStyle w:val="NormalTok"/>
-        </w:rPr>
-        <w:t xml:space="preserve">) </w:t>
-      </w:r>
-      <w:r>
-        <w:br w:type="textWrapping"/>
-      </w:r>
-      <w:r>
-        <w:rPr>
-          <w:rStyle w:val="NormalTok"/>
-        </w:rPr>
-        <w:t xml:space="preserve"> </w:t>
-      </w:r>
-      <w:r>
-        <w:rPr>
-          <w:rStyle w:val="NormalTok"/>
-        </w:rPr>
-        <w:t xml:space="preserve"> </w:t>
-      </w:r>
-      <w:r>
-        <w:rPr>
-          <w:rStyle w:val="NormalTok"/>
-        </w:rPr>
-        <w:t xml:space="preserve"> </w:t>
-      </w:r>
-      <w:r>
-        <w:rPr>
-          <w:rStyle w:val="NormalTok"/>
-        </w:rPr>
-        <w:t xml:space="preserve"> </w:t>
-      </w:r>
-      <w:r>
-        <w:rPr>
-          <w:rStyle w:val="NormalTok"/>
-        </w:rPr>
-        <w:t xml:space="preserve"> </w:t>
-      </w:r>
-      <w:r>
-        <w:rPr>
-          <w:rStyle w:val="NormalTok"/>
-        </w:rPr>
-        <w:t xml:space="preserve">})</w:t>
-      </w:r>
-      <w:r>
-        <w:br w:type="textWrapping"/>
-      </w:r>
-      <w:r>
-        <w:rPr>
-          <w:rStyle w:val="NormalTok"/>
-        </w:rPr>
-        <w:t xml:space="preserve"> </w:t>
-      </w:r>
-      <w:r>
-        <w:rPr>
-          <w:rStyle w:val="NormalTok"/>
-        </w:rPr>
-        <w:t xml:space="preserve"> </w:t>
-      </w:r>
-      <w:r>
-        <w:rPr>
-          <w:rStyle w:val="NormalTok"/>
-        </w:rPr>
-        <w:t xml:space="preserve"> </w:t>
-      </w:r>
-      <w:r>
-        <w:rPr>
-          <w:rStyle w:val="NormalTok"/>
-        </w:rPr>
-        <w:t xml:space="preserve"> </w:t>
-      </w:r>
-      <w:r>
-        <w:rPr>
-          <w:rStyle w:val="KeywordTok"/>
-        </w:rPr>
-        <w:t xml:space="preserve">axis</w:t>
-      </w:r>
-      <w:r>
-        <w:rPr>
-          <w:rStyle w:val="NormalTok"/>
-        </w:rPr>
-        <w:t xml:space="preserve">(</w:t>
-      </w:r>
-      <w:r>
-        <w:rPr>
-          <w:rStyle w:val="DecValTok"/>
-        </w:rPr>
-        <w:t xml:space="preserve">1</w:t>
-      </w:r>
-      <w:r>
-        <w:rPr>
-          <w:rStyle w:val="NormalTok"/>
-        </w:rPr>
-        <w:t xml:space="preserve">, </w:t>
-      </w:r>
-      <w:r>
-        <w:rPr>
-          <w:rStyle w:val="DataTypeTok"/>
-        </w:rPr>
-        <w:t xml:space="preserve">at=</w:t>
-      </w:r>
-      <w:r>
-        <w:rPr>
-          <w:rStyle w:val="KeywordTok"/>
-        </w:rPr>
-        <w:t xml:space="preserve">c</w:t>
-      </w:r>
-      <w:r>
-        <w:rPr>
-          <w:rStyle w:val="NormalTok"/>
-        </w:rPr>
-        <w:t xml:space="preserve">(</w:t>
-      </w:r>
-      <w:r>
-        <w:rPr>
-          <w:rStyle w:val="DecValTok"/>
-        </w:rPr>
         <w:t xml:space="preserve">2</w:t>
-      </w:r>
-      <w:r>
-        <w:rPr>
-          <w:rStyle w:val="NormalTok"/>
-        </w:rPr>
-        <w:t xml:space="preserve">,</w:t>
-      </w:r>
-      <w:r>
-        <w:rPr>
-          <w:rStyle w:val="DecValTok"/>
-        </w:rPr>
-        <w:t xml:space="preserve">4</w:t>
-      </w:r>
-      <w:r>
-        <w:rPr>
-          <w:rStyle w:val="NormalTok"/>
-        </w:rPr>
-        <w:t xml:space="preserve">,</w:t>
-      </w:r>
-      <w:r>
-        <w:rPr>
-          <w:rStyle w:val="DecValTok"/>
-        </w:rPr>
-        <w:t xml:space="preserve">6</w:t>
-      </w:r>
-      <w:r>
-        <w:rPr>
-          <w:rStyle w:val="NormalTok"/>
-        </w:rPr>
-        <w:t xml:space="preserve">,</w:t>
-      </w:r>
-      <w:r>
-        <w:rPr>
-          <w:rStyle w:val="DecValTok"/>
-        </w:rPr>
-        <w:t xml:space="preserve">8</w:t>
-      </w:r>
-      <w:r>
-        <w:rPr>
-          <w:rStyle w:val="NormalTok"/>
-        </w:rPr>
-        <w:t xml:space="preserve">,</w:t>
-      </w:r>
-      <w:r>
-        <w:rPr>
-          <w:rStyle w:val="DecValTok"/>
-        </w:rPr>
-        <w:t xml:space="preserve">10</w:t>
-      </w:r>
-      <w:r>
-        <w:rPr>
-          <w:rStyle w:val="NormalTok"/>
-        </w:rPr>
-        <w:t xml:space="preserve">,</w:t>
-      </w:r>
-      <w:r>
-        <w:rPr>
-          <w:rStyle w:val="DecValTok"/>
-        </w:rPr>
-        <w:t xml:space="preserve">12</w:t>
-      </w:r>
-      <w:r>
-        <w:rPr>
-          <w:rStyle w:val="NormalTok"/>
-        </w:rPr>
-        <w:t xml:space="preserve">,</w:t>
-      </w:r>
-      <w:r>
-        <w:rPr>
-          <w:rStyle w:val="DecValTok"/>
-        </w:rPr>
-        <w:t xml:space="preserve">14</w:t>
-      </w:r>
-      <w:r>
-        <w:rPr>
-          <w:rStyle w:val="NormalTok"/>
-        </w:rPr>
-        <w:t xml:space="preserve">,</w:t>
-      </w:r>
-      <w:r>
-        <w:rPr>
-          <w:rStyle w:val="DecValTok"/>
-        </w:rPr>
-        <w:t xml:space="preserve">16</w:t>
-      </w:r>
-      <w:r>
-        <w:rPr>
-          <w:rStyle w:val="NormalTok"/>
-        </w:rPr>
-        <w:t xml:space="preserve">,</w:t>
-      </w:r>
-      <w:r>
-        <w:rPr>
-          <w:rStyle w:val="DecValTok"/>
-        </w:rPr>
-        <w:t xml:space="preserve">18</w:t>
-      </w:r>
-      <w:r>
-        <w:rPr>
-          <w:rStyle w:val="NormalTok"/>
-        </w:rPr>
-        <w:t xml:space="preserve">,</w:t>
-      </w:r>
-      <w:r>
-        <w:rPr>
-          <w:rStyle w:val="DecValTok"/>
-        </w:rPr>
-        <w:t xml:space="preserve">20</w:t>
-      </w:r>
-      <w:r>
-        <w:rPr>
-          <w:rStyle w:val="NormalTok"/>
-        </w:rPr>
-        <w:t xml:space="preserve">,</w:t>
-      </w:r>
-      <w:r>
-        <w:rPr>
-          <w:rStyle w:val="DecValTok"/>
-        </w:rPr>
-        <w:t xml:space="preserve">22</w:t>
-      </w:r>
-      <w:r>
-        <w:rPr>
-          <w:rStyle w:val="NormalTok"/>
-        </w:rPr>
-        <w:t xml:space="preserve">,</w:t>
-      </w:r>
-      <w:r>
-        <w:rPr>
-          <w:rStyle w:val="DecValTok"/>
-        </w:rPr>
-        <w:t xml:space="preserve">24</w:t>
       </w:r>
       <w:r>
         <w:rPr>
@@ -5455,7 +5161,7 @@
     </w:lvl>
   </w:abstractNum>
   <w:abstractNum w:abstractNumId="990">
-    <w:nsid w:val="82a30c06"/>
+    <w:nsid w:val="a2af8961"/>
     <w:multiLevelType w:val="multilevel"/>
     <w:lvl w:ilvl="0">
       <w:numFmt w:val="bullet"/>

</xml_diff>

<commit_message>
minor changes in the plot margins
</commit_message>
<xml_diff>
--- a/assesement_1.docx
+++ b/assesement_1.docx
@@ -1736,7 +1736,7 @@
         <w:rPr>
           <w:rStyle w:val="DecValTok"/>
         </w:rPr>
-        <w:t xml:space="preserve">4</w:t>
+        <w:t xml:space="preserve">5</w:t>
       </w:r>
       <w:r>
         <w:rPr>
@@ -1748,7 +1748,7 @@
         <w:rPr>
           <w:rStyle w:val="DecValTok"/>
         </w:rPr>
-        <w:t xml:space="preserve">2</w:t>
+        <w:t xml:space="preserve">0</w:t>
       </w:r>
       <w:r>
         <w:rPr>
@@ -3868,7 +3868,7 @@
         <w:rPr>
           <w:rStyle w:val="DecValTok"/>
         </w:rPr>
-        <w:t xml:space="preserve">2</w:t>
+        <w:t xml:space="preserve">4</w:t>
       </w:r>
       <w:r>
         <w:rPr>
@@ -5161,7 +5161,7 @@
     </w:lvl>
   </w:abstractNum>
   <w:abstractNum w:abstractNumId="990">
-    <w:nsid w:val="a2af8961"/>
+    <w:nsid w:val="6077deb6"/>
     <w:multiLevelType w:val="multilevel"/>
     <w:lvl w:ilvl="0">
       <w:numFmt w:val="bullet"/>

</xml_diff>

<commit_message>
changes in the docx fig options
</commit_message>
<xml_diff>
--- a/assesement_1.docx
+++ b/assesement_1.docx
@@ -1125,7 +1125,7 @@
       <w:r>
         <w:drawing>
           <wp:inline>
-            <wp:extent cx="5440680" cy="4352544"/>
+            <wp:extent cx="5440680" cy="3886200"/>
             <wp:effectExtent b="0" l="0" r="0" t="0"/>
             <wp:docPr descr="" id="1" name="Picture"/>
             <a:graphic>
@@ -1146,7 +1146,7 @@
                   <pic:spPr bwMode="auto">
                     <a:xfrm>
                       <a:off x="0" y="0"/>
-                      <a:ext cx="5440680" cy="4352544"/>
+                      <a:ext cx="5440680" cy="3886200"/>
                     </a:xfrm>
                     <a:prstGeom prst="rect">
                       <a:avLst/>
@@ -2202,7 +2202,7 @@
       <w:r>
         <w:drawing>
           <wp:inline>
-            <wp:extent cx="5440680" cy="4352544"/>
+            <wp:extent cx="5440680" cy="3886200"/>
             <wp:effectExtent b="0" l="0" r="0" t="0"/>
             <wp:docPr descr="" id="1" name="Picture"/>
             <a:graphic>
@@ -2223,7 +2223,7 @@
                   <pic:spPr bwMode="auto">
                     <a:xfrm>
                       <a:off x="0" y="0"/>
-                      <a:ext cx="5440680" cy="4352544"/>
+                      <a:ext cx="5440680" cy="3886200"/>
                     </a:xfrm>
                     <a:prstGeom prst="rect">
                       <a:avLst/>
@@ -3079,7 +3079,7 @@
       <w:r>
         <w:drawing>
           <wp:inline>
-            <wp:extent cx="5440680" cy="4352544"/>
+            <wp:extent cx="5440680" cy="3886200"/>
             <wp:effectExtent b="0" l="0" r="0" t="0"/>
             <wp:docPr descr="" id="1" name="Picture"/>
             <a:graphic>
@@ -3100,7 +3100,7 @@
                   <pic:spPr bwMode="auto">
                     <a:xfrm>
                       <a:off x="0" y="0"/>
-                      <a:ext cx="5440680" cy="4352544"/>
+                      <a:ext cx="5440680" cy="3886200"/>
                     </a:xfrm>
                     <a:prstGeom prst="rect">
                       <a:avLst/>
@@ -5018,7 +5018,7 @@
       <w:r>
         <w:drawing>
           <wp:inline>
-            <wp:extent cx="5440680" cy="6528816"/>
+            <wp:extent cx="5440680" cy="4663440"/>
             <wp:effectExtent b="0" l="0" r="0" t="0"/>
             <wp:docPr descr="" id="1" name="Picture"/>
             <a:graphic>
@@ -5039,7 +5039,7 @@
                   <pic:spPr bwMode="auto">
                     <a:xfrm>
                       <a:off x="0" y="0"/>
-                      <a:ext cx="5440680" cy="6528816"/>
+                      <a:ext cx="5440680" cy="4663440"/>
                     </a:xfrm>
                     <a:prstGeom prst="rect">
                       <a:avLst/>
@@ -5161,7 +5161,7 @@
     </w:lvl>
   </w:abstractNum>
   <w:abstractNum w:abstractNumId="990">
-    <w:nsid w:val="6077deb6"/>
+    <w:nsid w:val="8805b39b"/>
     <w:multiLevelType w:val="multilevel"/>
     <w:lvl w:ilvl="0">
       <w:numFmt w:val="bullet"/>

</xml_diff>

<commit_message>
changing last panel plot to lattice
</commit_message>
<xml_diff>
--- a/assesement_1.docx
+++ b/assesement_1.docx
@@ -144,6 +144,21 @@
           <w:rStyle w:val="NormalTok"/>
         </w:rPr>
         <w:t xml:space="preserve">(ggplot2)</w:t>
+      </w:r>
+      <w:r>
+        <w:br w:type="textWrapping"/>
+      </w:r>
+      <w:r>
+        <w:rPr>
+          <w:rStyle w:val="KeywordTok"/>
+        </w:rPr>
+        <w:t xml:space="preserve">library</w:t>
+      </w:r>
+      <w:r>
+        <w:rPr>
+          <w:rStyle w:val="NormalTok"/>
+        </w:rPr>
+        <w:t xml:space="preserve">(lattice)</w:t>
       </w:r>
       <w:r>
         <w:br w:type="textWrapping"/>
@@ -3914,18 +3929,138 @@
       </w:r>
       <w:r>
         <w:rPr>
-          <w:rStyle w:val="CommentTok"/>
-        </w:rPr>
-        <w:t xml:space="preserve"># graphs code.</w:t>
-      </w:r>
-      <w:r>
-        <w:br w:type="textWrapping"/>
-      </w:r>
-      <w:r>
-        <w:rPr>
-          <w:rStyle w:val="KeywordTok"/>
-        </w:rPr>
-        <w:t xml:space="preserve">with</w:t>
+          <w:rStyle w:val="KeywordTok"/>
+        </w:rPr>
+        <w:t xml:space="preserve">xyplot</w:t>
+      </w:r>
+      <w:r>
+        <w:rPr>
+          <w:rStyle w:val="NormalTok"/>
+        </w:rPr>
+        <w:t xml:space="preserve">(intSteps ~</w:t>
+      </w:r>
+      <w:r>
+        <w:rPr>
+          <w:rStyle w:val="StringTok"/>
+        </w:rPr>
+        <w:t xml:space="preserve"> </w:t>
+      </w:r>
+      <w:r>
+        <w:rPr>
+          <w:rStyle w:val="NormalTok"/>
+        </w:rPr>
+        <w:t xml:space="preserve">interval/</w:t>
+      </w:r>
+      <w:r>
+        <w:rPr>
+          <w:rStyle w:val="DecValTok"/>
+        </w:rPr>
+        <w:t xml:space="preserve">100</w:t>
+      </w:r>
+      <w:r>
+        <w:rPr>
+          <w:rStyle w:val="NormalTok"/>
+        </w:rPr>
+        <w:t xml:space="preserve"> </w:t>
+      </w:r>
+      <w:r>
+        <w:rPr>
+          <w:rStyle w:val="NormalTok"/>
+        </w:rPr>
+        <w:t xml:space="preserve">|</w:t>
+      </w:r>
+      <w:r>
+        <w:rPr>
+          <w:rStyle w:val="StringTok"/>
+        </w:rPr>
+        <w:t xml:space="preserve"> </w:t>
+      </w:r>
+      <w:r>
+        <w:rPr>
+          <w:rStyle w:val="NormalTok"/>
+        </w:rPr>
+        <w:t xml:space="preserve">day, </w:t>
+      </w:r>
+      <w:r>
+        <w:rPr>
+          <w:rStyle w:val="DataTypeTok"/>
+        </w:rPr>
+        <w:t xml:space="preserve">data =</w:t>
+      </w:r>
+      <w:r>
+        <w:rPr>
+          <w:rStyle w:val="NormalTok"/>
+        </w:rPr>
+        <w:t xml:space="preserve"> </w:t>
+      </w:r>
+      <w:r>
+        <w:rPr>
+          <w:rStyle w:val="NormalTok"/>
+        </w:rPr>
+        <w:t xml:space="preserve">weekactivity,</w:t>
+      </w:r>
+      <w:r>
+        <w:br w:type="textWrapping"/>
+      </w:r>
+      <w:r>
+        <w:rPr>
+          <w:rStyle w:val="NormalTok"/>
+        </w:rPr>
+        <w:t xml:space="preserve"> </w:t>
+      </w:r>
+      <w:r>
+        <w:rPr>
+          <w:rStyle w:val="NormalTok"/>
+        </w:rPr>
+        <w:t xml:space="preserve"> </w:t>
+      </w:r>
+      <w:r>
+        <w:rPr>
+          <w:rStyle w:val="NormalTok"/>
+        </w:rPr>
+        <w:t xml:space="preserve"> </w:t>
+      </w:r>
+      <w:r>
+        <w:rPr>
+          <w:rStyle w:val="NormalTok"/>
+        </w:rPr>
+        <w:t xml:space="preserve"> </w:t>
+      </w:r>
+      <w:r>
+        <w:rPr>
+          <w:rStyle w:val="NormalTok"/>
+        </w:rPr>
+        <w:t xml:space="preserve"> </w:t>
+      </w:r>
+      <w:r>
+        <w:rPr>
+          <w:rStyle w:val="NormalTok"/>
+        </w:rPr>
+        <w:t xml:space="preserve"> </w:t>
+      </w:r>
+      <w:r>
+        <w:rPr>
+          <w:rStyle w:val="NormalTok"/>
+        </w:rPr>
+        <w:t xml:space="preserve"> </w:t>
+      </w:r>
+      <w:r>
+        <w:rPr>
+          <w:rStyle w:val="DataTypeTok"/>
+        </w:rPr>
+        <w:t xml:space="preserve">layout =</w:t>
+      </w:r>
+      <w:r>
+        <w:rPr>
+          <w:rStyle w:val="NormalTok"/>
+        </w:rPr>
+        <w:t xml:space="preserve"> </w:t>
+      </w:r>
+      <w:r>
+        <w:rPr>
+          <w:rStyle w:val="KeywordTok"/>
+        </w:rPr>
+        <w:t xml:space="preserve">c</w:t>
       </w:r>
       <w:r>
         <w:rPr>
@@ -3935,90 +4070,75 @@
       </w:r>
       <w:r>
         <w:rPr>
-          <w:rStyle w:val="KeywordTok"/>
-        </w:rPr>
-        <w:t xml:space="preserve">subset</w:t>
-      </w:r>
-      <w:r>
-        <w:rPr>
-          <w:rStyle w:val="NormalTok"/>
-        </w:rPr>
-        <w:t xml:space="preserve">(weekactivity, day==</w:t>
-      </w:r>
-      <w:r>
-        <w:rPr>
-          <w:rStyle w:val="StringTok"/>
-        </w:rPr>
-        <w:t xml:space="preserve">"weekend"</w:t>
-      </w:r>
-      <w:r>
-        <w:rPr>
-          <w:rStyle w:val="NormalTok"/>
-        </w:rPr>
-        <w:t xml:space="preserve">), { </w:t>
-      </w:r>
-      <w:r>
-        <w:rPr>
-          <w:rStyle w:val="CommentTok"/>
-        </w:rPr>
-        <w:t xml:space="preserve"># subsetting weekend days</w:t>
-      </w:r>
-      <w:r>
-        <w:br w:type="textWrapping"/>
-      </w:r>
-      <w:r>
-        <w:rPr>
-          <w:rStyle w:val="NormalTok"/>
-        </w:rPr>
-        <w:t xml:space="preserve"> </w:t>
-      </w:r>
-      <w:r>
-        <w:rPr>
-          <w:rStyle w:val="NormalTok"/>
-        </w:rPr>
-        <w:t xml:space="preserve"> </w:t>
-      </w:r>
-      <w:r>
-        <w:rPr>
-          <w:rStyle w:val="NormalTok"/>
-        </w:rPr>
-        <w:t xml:space="preserve"> </w:t>
-      </w:r>
-      <w:r>
-        <w:rPr>
-          <w:rStyle w:val="NormalTok"/>
-        </w:rPr>
-        <w:t xml:space="preserve"> </w:t>
-      </w:r>
-      <w:r>
-        <w:rPr>
-          <w:rStyle w:val="KeywordTok"/>
-        </w:rPr>
-        <w:t xml:space="preserve">plot</w:t>
-      </w:r>
-      <w:r>
-        <w:rPr>
-          <w:rStyle w:val="NormalTok"/>
-        </w:rPr>
-        <w:t xml:space="preserve">( interval/</w:t>
-      </w:r>
-      <w:r>
-        <w:rPr>
           <w:rStyle w:val="DecValTok"/>
         </w:rPr>
-        <w:t xml:space="preserve">100</w:t>
-      </w:r>
-      <w:r>
-        <w:rPr>
-          <w:rStyle w:val="NormalTok"/>
-        </w:rPr>
-        <w:t xml:space="preserve">, intSteps,</w:t>
+        <w:t xml:space="preserve">1</w:t>
+      </w:r>
+      <w:r>
+        <w:rPr>
+          <w:rStyle w:val="NormalTok"/>
+        </w:rPr>
+        <w:t xml:space="preserve">, </w:t>
+      </w:r>
+      <w:r>
+        <w:rPr>
+          <w:rStyle w:val="DecValTok"/>
+        </w:rPr>
+        <w:t xml:space="preserve">2</w:t>
+      </w:r>
+      <w:r>
+        <w:rPr>
+          <w:rStyle w:val="NormalTok"/>
+        </w:rPr>
+        <w:t xml:space="preserve">),</w:t>
       </w:r>
       <w:r>
         <w:rPr>
           <w:rStyle w:val="DataTypeTok"/>
         </w:rPr>
-        <w:t xml:space="preserve">type=</w:t>
+        <w:t xml:space="preserve">xlab=</w:t>
+      </w:r>
+      <w:r>
+        <w:rPr>
+          <w:rStyle w:val="StringTok"/>
+        </w:rPr>
+        <w:t xml:space="preserve">" Time of the Day(24 hour)"</w:t>
+      </w:r>
+      <w:r>
+        <w:rPr>
+          <w:rStyle w:val="NormalTok"/>
+        </w:rPr>
+        <w:t xml:space="preserve">,  </w:t>
+      </w:r>
+      <w:r>
+        <w:rPr>
+          <w:rStyle w:val="DataTypeTok"/>
+        </w:rPr>
+        <w:t xml:space="preserve">ylab=</w:t>
+      </w:r>
+      <w:r>
+        <w:rPr>
+          <w:rStyle w:val="StringTok"/>
+        </w:rPr>
+        <w:t xml:space="preserve">" Steps"</w:t>
+      </w:r>
+      <w:r>
+        <w:rPr>
+          <w:rStyle w:val="NormalTok"/>
+        </w:rPr>
+        <w:t xml:space="preserve">, </w:t>
+      </w:r>
+      <w:r>
+        <w:rPr>
+          <w:rStyle w:val="DataTypeTok"/>
+        </w:rPr>
+        <w:t xml:space="preserve">type =</w:t>
+      </w:r>
+      <w:r>
+        <w:rPr>
+          <w:rStyle w:val="NormalTok"/>
+        </w:rPr>
+        <w:t xml:space="preserve"> </w:t>
       </w:r>
       <w:r>
         <w:rPr>
@@ -4030,369 +4150,57 @@
         <w:rPr>
           <w:rStyle w:val="NormalTok"/>
         </w:rPr>
-        <w:t xml:space="preserve">,  </w:t>
+        <w:t xml:space="preserve">,</w:t>
+      </w:r>
+      <w:r>
+        <w:br w:type="textWrapping"/>
+      </w:r>
+      <w:r>
+        <w:rPr>
+          <w:rStyle w:val="NormalTok"/>
+        </w:rPr>
+        <w:t xml:space="preserve"> </w:t>
+      </w:r>
+      <w:r>
+        <w:rPr>
+          <w:rStyle w:val="NormalTok"/>
+        </w:rPr>
+        <w:t xml:space="preserve"> </w:t>
+      </w:r>
+      <w:r>
+        <w:rPr>
+          <w:rStyle w:val="NormalTok"/>
+        </w:rPr>
+        <w:t xml:space="preserve"> </w:t>
+      </w:r>
+      <w:r>
+        <w:rPr>
+          <w:rStyle w:val="NormalTok"/>
+        </w:rPr>
+        <w:t xml:space="preserve"> </w:t>
+      </w:r>
+      <w:r>
+        <w:rPr>
+          <w:rStyle w:val="NormalTok"/>
+        </w:rPr>
+        <w:t xml:space="preserve"> </w:t>
+      </w:r>
+      <w:r>
+        <w:rPr>
+          <w:rStyle w:val="NormalTok"/>
+        </w:rPr>
+        <w:t xml:space="preserve"> </w:t>
+      </w:r>
+      <w:r>
+        <w:rPr>
+          <w:rStyle w:val="NormalTok"/>
+        </w:rPr>
+        <w:t xml:space="preserve"> </w:t>
       </w:r>
       <w:r>
         <w:rPr>
           <w:rStyle w:val="DataTypeTok"/>
         </w:rPr>
-        <w:t xml:space="preserve">xlab=</w:t>
-      </w:r>
-      <w:r>
-        <w:rPr>
-          <w:rStyle w:val="StringTok"/>
-        </w:rPr>
-        <w:t xml:space="preserve">" "</w:t>
-      </w:r>
-      <w:r>
-        <w:rPr>
-          <w:rStyle w:val="NormalTok"/>
-        </w:rPr>
-        <w:t xml:space="preserve">, </w:t>
-      </w:r>
-      <w:r>
-        <w:rPr>
-          <w:rStyle w:val="DataTypeTok"/>
-        </w:rPr>
-        <w:t xml:space="preserve">ylab=</w:t>
-      </w:r>
-      <w:r>
-        <w:rPr>
-          <w:rStyle w:val="StringTok"/>
-        </w:rPr>
-        <w:t xml:space="preserve">" Steps"</w:t>
-      </w:r>
-      <w:r>
-        <w:rPr>
-          <w:rStyle w:val="NormalTok"/>
-        </w:rPr>
-        <w:t xml:space="preserve">, </w:t>
-      </w:r>
-      <w:r>
-        <w:rPr>
-          <w:rStyle w:val="DataTypeTok"/>
-        </w:rPr>
-        <w:t xml:space="preserve">ylim =</w:t>
-      </w:r>
-      <w:r>
-        <w:rPr>
-          <w:rStyle w:val="NormalTok"/>
-        </w:rPr>
-        <w:t xml:space="preserve"> </w:t>
-      </w:r>
-      <w:r>
-        <w:rPr>
-          <w:rStyle w:val="KeywordTok"/>
-        </w:rPr>
-        <w:t xml:space="preserve">range</w:t>
-      </w:r>
-      <w:r>
-        <w:rPr>
-          <w:rStyle w:val="NormalTok"/>
-        </w:rPr>
-        <w:t xml:space="preserve">(</w:t>
-      </w:r>
-      <w:r>
-        <w:rPr>
-          <w:rStyle w:val="DecValTok"/>
-        </w:rPr>
-        <w:t xml:space="preserve">0</w:t>
-      </w:r>
-      <w:r>
-        <w:rPr>
-          <w:rStyle w:val="NormalTok"/>
-        </w:rPr>
-        <w:t xml:space="preserve">:</w:t>
-      </w:r>
-      <w:r>
-        <w:rPr>
-          <w:rStyle w:val="DecValTok"/>
-        </w:rPr>
-        <w:t xml:space="preserve">230</w:t>
-      </w:r>
-      <w:r>
-        <w:rPr>
-          <w:rStyle w:val="NormalTok"/>
-        </w:rPr>
-        <w:t xml:space="preserve">), </w:t>
-      </w:r>
-      <w:r>
-        <w:rPr>
-          <w:rStyle w:val="DataTypeTok"/>
-        </w:rPr>
-        <w:t xml:space="preserve">col =</w:t>
-      </w:r>
-      <w:r>
-        <w:rPr>
-          <w:rStyle w:val="StringTok"/>
-        </w:rPr>
-        <w:t xml:space="preserve">"darkmagenta"</w:t>
-      </w:r>
-      <w:r>
-        <w:rPr>
-          <w:rStyle w:val="NormalTok"/>
-        </w:rPr>
-        <w:t xml:space="preserve">, </w:t>
-      </w:r>
-      <w:r>
-        <w:rPr>
-          <w:rStyle w:val="DataTypeTok"/>
-        </w:rPr>
-        <w:t xml:space="preserve">xlim =</w:t>
-      </w:r>
-      <w:r>
-        <w:rPr>
-          <w:rStyle w:val="NormalTok"/>
-        </w:rPr>
-        <w:t xml:space="preserve"> </w:t>
-      </w:r>
-      <w:r>
-        <w:rPr>
-          <w:rStyle w:val="KeywordTok"/>
-        </w:rPr>
-        <w:t xml:space="preserve">range</w:t>
-      </w:r>
-      <w:r>
-        <w:rPr>
-          <w:rStyle w:val="NormalTok"/>
-        </w:rPr>
-        <w:t xml:space="preserve">(</w:t>
-      </w:r>
-      <w:r>
-        <w:rPr>
-          <w:rStyle w:val="DecValTok"/>
-        </w:rPr>
-        <w:t xml:space="preserve">0</w:t>
-      </w:r>
-      <w:r>
-        <w:rPr>
-          <w:rStyle w:val="NormalTok"/>
-        </w:rPr>
-        <w:t xml:space="preserve">:</w:t>
-      </w:r>
-      <w:r>
-        <w:rPr>
-          <w:rStyle w:val="DecValTok"/>
-        </w:rPr>
-        <w:t xml:space="preserve">24</w:t>
-      </w:r>
-      <w:r>
-        <w:rPr>
-          <w:rStyle w:val="NormalTok"/>
-        </w:rPr>
-        <w:t xml:space="preserve">), </w:t>
-      </w:r>
-      <w:r>
-        <w:rPr>
-          <w:rStyle w:val="DataTypeTok"/>
-        </w:rPr>
-        <w:t xml:space="preserve">xaxt=</w:t>
-      </w:r>
-      <w:r>
-        <w:rPr>
-          <w:rStyle w:val="StringTok"/>
-        </w:rPr>
-        <w:t xml:space="preserve">"n"</w:t>
-      </w:r>
-      <w:r>
-        <w:rPr>
-          <w:rStyle w:val="NormalTok"/>
-        </w:rPr>
-        <w:t xml:space="preserve">) </w:t>
-      </w:r>
-      <w:r>
-        <w:br w:type="textWrapping"/>
-      </w:r>
-      <w:r>
-        <w:rPr>
-          <w:rStyle w:val="NormalTok"/>
-        </w:rPr>
-        <w:t xml:space="preserve"> </w:t>
-      </w:r>
-      <w:r>
-        <w:rPr>
-          <w:rStyle w:val="NormalTok"/>
-        </w:rPr>
-        <w:t xml:space="preserve"> </w:t>
-      </w:r>
-      <w:r>
-        <w:rPr>
-          <w:rStyle w:val="NormalTok"/>
-        </w:rPr>
-        <w:t xml:space="preserve"> </w:t>
-      </w:r>
-      <w:r>
-        <w:rPr>
-          <w:rStyle w:val="NormalTok"/>
-        </w:rPr>
-        <w:t xml:space="preserve"> </w:t>
-      </w:r>
-      <w:r>
-        <w:rPr>
-          <w:rStyle w:val="NormalTok"/>
-        </w:rPr>
-        <w:t xml:space="preserve"> </w:t>
-      </w:r>
-      <w:r>
-        <w:rPr>
-          <w:rStyle w:val="NormalTok"/>
-        </w:rPr>
-        <w:t xml:space="preserve">})</w:t>
-      </w:r>
-      <w:r>
-        <w:br w:type="textWrapping"/>
-      </w:r>
-      <w:r>
-        <w:rPr>
-          <w:rStyle w:val="NormalTok"/>
-        </w:rPr>
-        <w:t xml:space="preserve"> </w:t>
-      </w:r>
-      <w:r>
-        <w:rPr>
-          <w:rStyle w:val="NormalTok"/>
-        </w:rPr>
-        <w:t xml:space="preserve"> </w:t>
-      </w:r>
-      <w:r>
-        <w:rPr>
-          <w:rStyle w:val="NormalTok"/>
-        </w:rPr>
-        <w:t xml:space="preserve"> </w:t>
-      </w:r>
-      <w:r>
-        <w:rPr>
-          <w:rStyle w:val="NormalTok"/>
-        </w:rPr>
-        <w:t xml:space="preserve"> </w:t>
-      </w:r>
-      <w:r>
-        <w:rPr>
-          <w:rStyle w:val="KeywordTok"/>
-        </w:rPr>
-        <w:t xml:space="preserve">axis</w:t>
-      </w:r>
-      <w:r>
-        <w:rPr>
-          <w:rStyle w:val="NormalTok"/>
-        </w:rPr>
-        <w:t xml:space="preserve">(</w:t>
-      </w:r>
-      <w:r>
-        <w:rPr>
-          <w:rStyle w:val="DecValTok"/>
-        </w:rPr>
-        <w:t xml:space="preserve">1</w:t>
-      </w:r>
-      <w:r>
-        <w:rPr>
-          <w:rStyle w:val="NormalTok"/>
-        </w:rPr>
-        <w:t xml:space="preserve">, </w:t>
-      </w:r>
-      <w:r>
-        <w:rPr>
-          <w:rStyle w:val="DataTypeTok"/>
-        </w:rPr>
-        <w:t xml:space="preserve">at=</w:t>
-      </w:r>
-      <w:r>
-        <w:rPr>
-          <w:rStyle w:val="KeywordTok"/>
-        </w:rPr>
-        <w:t xml:space="preserve">seq</w:t>
-      </w:r>
-      <w:r>
-        <w:rPr>
-          <w:rStyle w:val="NormalTok"/>
-        </w:rPr>
-        <w:t xml:space="preserve">(</w:t>
-      </w:r>
-      <w:r>
-        <w:rPr>
-          <w:rStyle w:val="DecValTok"/>
-        </w:rPr>
-        <w:t xml:space="preserve">0</w:t>
-      </w:r>
-      <w:r>
-        <w:rPr>
-          <w:rStyle w:val="NormalTok"/>
-        </w:rPr>
-        <w:t xml:space="preserve">,</w:t>
-      </w:r>
-      <w:r>
-        <w:rPr>
-          <w:rStyle w:val="DecValTok"/>
-        </w:rPr>
-        <w:t xml:space="preserve">24</w:t>
-      </w:r>
-      <w:r>
-        <w:rPr>
-          <w:rStyle w:val="NormalTok"/>
-        </w:rPr>
-        <w:t xml:space="preserve">, </w:t>
-      </w:r>
-      <w:r>
-        <w:rPr>
-          <w:rStyle w:val="DataTypeTok"/>
-        </w:rPr>
-        <w:t xml:space="preserve">by =</w:t>
-      </w:r>
-      <w:r>
-        <w:rPr>
-          <w:rStyle w:val="DecValTok"/>
-        </w:rPr>
-        <w:t xml:space="preserve">2</w:t>
-      </w:r>
-      <w:r>
-        <w:rPr>
-          <w:rStyle w:val="NormalTok"/>
-        </w:rPr>
-        <w:t xml:space="preserve">)) </w:t>
-      </w:r>
-      <w:r>
-        <w:br w:type="textWrapping"/>
-      </w:r>
-      <w:r>
-        <w:rPr>
-          <w:rStyle w:val="NormalTok"/>
-        </w:rPr>
-        <w:t xml:space="preserve"> </w:t>
-      </w:r>
-      <w:r>
-        <w:rPr>
-          <w:rStyle w:val="NormalTok"/>
-        </w:rPr>
-        <w:t xml:space="preserve"> </w:t>
-      </w:r>
-      <w:r>
-        <w:rPr>
-          <w:rStyle w:val="NormalTok"/>
-        </w:rPr>
-        <w:t xml:space="preserve"> </w:t>
-      </w:r>
-      <w:r>
-        <w:rPr>
-          <w:rStyle w:val="NormalTok"/>
-        </w:rPr>
-        <w:t xml:space="preserve"> </w:t>
-      </w:r>
-      <w:r>
-        <w:rPr>
-          <w:rStyle w:val="KeywordTok"/>
-        </w:rPr>
-        <w:t xml:space="preserve">title</w:t>
-      </w:r>
-      <w:r>
-        <w:rPr>
-          <w:rStyle w:val="NormalTok"/>
-        </w:rPr>
-        <w:t xml:space="preserve">(</w:t>
-      </w:r>
-      <w:r>
-        <w:rPr>
-          <w:rStyle w:val="DataTypeTok"/>
-        </w:rPr>
         <w:t xml:space="preserve">main =</w:t>
       </w:r>
       <w:r>
@@ -4405,613 +4213,34 @@
         <w:rPr>
           <w:rStyle w:val="StringTok"/>
         </w:rPr>
-        <w:t xml:space="preserve">"Weekends"</w:t>
-      </w:r>
-      <w:r>
-        <w:rPr>
-          <w:rStyle w:val="NormalTok"/>
-        </w:rPr>
-        <w:t xml:space="preserve">) </w:t>
-      </w:r>
-      <w:r>
-        <w:br w:type="textWrapping"/>
-      </w:r>
-      <w:r>
-        <w:rPr>
-          <w:rStyle w:val="NormalTok"/>
-        </w:rPr>
-        <w:t xml:space="preserve"> </w:t>
-      </w:r>
-      <w:r>
-        <w:rPr>
-          <w:rStyle w:val="NormalTok"/>
-        </w:rPr>
-        <w:t xml:space="preserve"> </w:t>
-      </w:r>
-      <w:r>
-        <w:rPr>
-          <w:rStyle w:val="NormalTok"/>
-        </w:rPr>
-        <w:t xml:space="preserve"> </w:t>
-      </w:r>
-      <w:r>
-        <w:rPr>
-          <w:rStyle w:val="NormalTok"/>
-        </w:rPr>
-        <w:t xml:space="preserve"> </w:t>
-      </w:r>
-      <w:r>
-        <w:rPr>
-          <w:rStyle w:val="KeywordTok"/>
-        </w:rPr>
-        <w:t xml:space="preserve">grid</w:t>
-      </w:r>
-      <w:r>
-        <w:rPr>
-          <w:rStyle w:val="NormalTok"/>
-        </w:rPr>
-        <w:t xml:space="preserve">()</w:t>
-      </w:r>
-      <w:r>
-        <w:br w:type="textWrapping"/>
-      </w:r>
-      <w:r>
-        <w:br w:type="textWrapping"/>
-      </w:r>
-      <w:r>
-        <w:rPr>
-          <w:rStyle w:val="NormalTok"/>
-        </w:rPr>
-        <w:t xml:space="preserve"> </w:t>
-      </w:r>
-      <w:r>
-        <w:rPr>
-          <w:rStyle w:val="NormalTok"/>
-        </w:rPr>
-        <w:t xml:space="preserve"> </w:t>
-      </w:r>
-      <w:r>
-        <w:rPr>
-          <w:rStyle w:val="NormalTok"/>
-        </w:rPr>
-        <w:t xml:space="preserve"> </w:t>
-      </w:r>
-      <w:r>
-        <w:rPr>
-          <w:rStyle w:val="KeywordTok"/>
-        </w:rPr>
-        <w:t xml:space="preserve">with</w:t>
-      </w:r>
-      <w:r>
-        <w:rPr>
-          <w:rStyle w:val="NormalTok"/>
-        </w:rPr>
-        <w:t xml:space="preserve">(</w:t>
-      </w:r>
-      <w:r>
-        <w:rPr>
-          <w:rStyle w:val="KeywordTok"/>
-        </w:rPr>
-        <w:t xml:space="preserve">subset</w:t>
-      </w:r>
-      <w:r>
-        <w:rPr>
-          <w:rStyle w:val="NormalTok"/>
-        </w:rPr>
-        <w:t xml:space="preserve">(weekactivity, day==</w:t>
-      </w:r>
-      <w:r>
-        <w:rPr>
-          <w:rStyle w:val="StringTok"/>
-        </w:rPr>
-        <w:t xml:space="preserve">"weekday"</w:t>
-      </w:r>
-      <w:r>
-        <w:rPr>
-          <w:rStyle w:val="NormalTok"/>
-        </w:rPr>
-        <w:t xml:space="preserve">), { </w:t>
-      </w:r>
-      <w:r>
-        <w:rPr>
-          <w:rStyle w:val="CommentTok"/>
-        </w:rPr>
-        <w:t xml:space="preserve"># subsetting weekdays</w:t>
-      </w:r>
-      <w:r>
-        <w:br w:type="textWrapping"/>
-      </w:r>
-      <w:r>
-        <w:rPr>
-          <w:rStyle w:val="NormalTok"/>
-        </w:rPr>
-        <w:t xml:space="preserve"> </w:t>
-      </w:r>
-      <w:r>
-        <w:rPr>
-          <w:rStyle w:val="NormalTok"/>
-        </w:rPr>
-        <w:t xml:space="preserve"> </w:t>
-      </w:r>
-      <w:r>
-        <w:rPr>
-          <w:rStyle w:val="NormalTok"/>
-        </w:rPr>
-        <w:t xml:space="preserve"> </w:t>
-      </w:r>
-      <w:r>
-        <w:rPr>
-          <w:rStyle w:val="NormalTok"/>
-        </w:rPr>
-        <w:t xml:space="preserve"> </w:t>
-      </w:r>
-      <w:r>
-        <w:rPr>
-          <w:rStyle w:val="KeywordTok"/>
-        </w:rPr>
-        <w:t xml:space="preserve">plot</w:t>
-      </w:r>
-      <w:r>
-        <w:rPr>
-          <w:rStyle w:val="NormalTok"/>
-        </w:rPr>
-        <w:t xml:space="preserve">( interval/</w:t>
-      </w:r>
-      <w:r>
-        <w:rPr>
-          <w:rStyle w:val="DecValTok"/>
-        </w:rPr>
-        <w:t xml:space="preserve">100</w:t>
-      </w:r>
-      <w:r>
-        <w:rPr>
-          <w:rStyle w:val="NormalTok"/>
-        </w:rPr>
-        <w:t xml:space="preserve">, intSteps,</w:t>
-      </w:r>
-      <w:r>
-        <w:rPr>
-          <w:rStyle w:val="DataTypeTok"/>
-        </w:rPr>
-        <w:t xml:space="preserve">type=</w:t>
-      </w:r>
-      <w:r>
-        <w:rPr>
-          <w:rStyle w:val="StringTok"/>
-        </w:rPr>
-        <w:t xml:space="preserve">"l"</w:t>
-      </w:r>
-      <w:r>
-        <w:rPr>
-          <w:rStyle w:val="NormalTok"/>
-        </w:rPr>
-        <w:t xml:space="preserve">,  </w:t>
-      </w:r>
-      <w:r>
-        <w:rPr>
-          <w:rStyle w:val="DataTypeTok"/>
-        </w:rPr>
-        <w:t xml:space="preserve">xlab=</w:t>
-      </w:r>
-      <w:r>
-        <w:rPr>
-          <w:rStyle w:val="StringTok"/>
-        </w:rPr>
-        <w:t xml:space="preserve">" Time of the Day(24 hour)"</w:t>
-      </w:r>
-      <w:r>
-        <w:rPr>
-          <w:rStyle w:val="NormalTok"/>
-        </w:rPr>
-        <w:t xml:space="preserve">, </w:t>
-      </w:r>
-      <w:r>
-        <w:rPr>
-          <w:rStyle w:val="DataTypeTok"/>
-        </w:rPr>
-        <w:t xml:space="preserve">ylab=</w:t>
-      </w:r>
-      <w:r>
-        <w:rPr>
-          <w:rStyle w:val="StringTok"/>
-        </w:rPr>
-        <w:t xml:space="preserve">" Steps"</w:t>
-      </w:r>
-      <w:r>
-        <w:rPr>
-          <w:rStyle w:val="NormalTok"/>
-        </w:rPr>
-        <w:t xml:space="preserve">, </w:t>
-      </w:r>
-      <w:r>
-        <w:rPr>
-          <w:rStyle w:val="DataTypeTok"/>
-        </w:rPr>
-        <w:t xml:space="preserve">ylim =</w:t>
-      </w:r>
-      <w:r>
-        <w:rPr>
-          <w:rStyle w:val="NormalTok"/>
-        </w:rPr>
-        <w:t xml:space="preserve"> </w:t>
-      </w:r>
-      <w:r>
-        <w:rPr>
-          <w:rStyle w:val="KeywordTok"/>
-        </w:rPr>
-        <w:t xml:space="preserve">range</w:t>
-      </w:r>
-      <w:r>
-        <w:rPr>
-          <w:rStyle w:val="NormalTok"/>
-        </w:rPr>
-        <w:t xml:space="preserve">(</w:t>
-      </w:r>
-      <w:r>
-        <w:rPr>
-          <w:rStyle w:val="DecValTok"/>
-        </w:rPr>
-        <w:t xml:space="preserve">0</w:t>
-      </w:r>
-      <w:r>
-        <w:rPr>
-          <w:rStyle w:val="NormalTok"/>
-        </w:rPr>
-        <w:t xml:space="preserve">:</w:t>
-      </w:r>
-      <w:r>
-        <w:rPr>
-          <w:rStyle w:val="DecValTok"/>
-        </w:rPr>
-        <w:t xml:space="preserve">230</w:t>
-      </w:r>
-      <w:r>
-        <w:rPr>
-          <w:rStyle w:val="NormalTok"/>
-        </w:rPr>
-        <w:t xml:space="preserve">), </w:t>
-      </w:r>
-      <w:r>
-        <w:rPr>
-          <w:rStyle w:val="DataTypeTok"/>
-        </w:rPr>
-        <w:t xml:space="preserve">col =</w:t>
-      </w:r>
-      <w:r>
-        <w:rPr>
-          <w:rStyle w:val="StringTok"/>
-        </w:rPr>
-        <w:t xml:space="preserve">"blue"</w:t>
-      </w:r>
-      <w:r>
-        <w:rPr>
-          <w:rStyle w:val="NormalTok"/>
-        </w:rPr>
-        <w:t xml:space="preserve">, </w:t>
-      </w:r>
-      <w:r>
-        <w:rPr>
-          <w:rStyle w:val="DataTypeTok"/>
-        </w:rPr>
-        <w:t xml:space="preserve">xlim =</w:t>
-      </w:r>
-      <w:r>
-        <w:rPr>
-          <w:rStyle w:val="NormalTok"/>
-        </w:rPr>
-        <w:t xml:space="preserve"> </w:t>
-      </w:r>
-      <w:r>
-        <w:rPr>
-          <w:rStyle w:val="KeywordTok"/>
-        </w:rPr>
-        <w:t xml:space="preserve">range</w:t>
-      </w:r>
-      <w:r>
-        <w:rPr>
-          <w:rStyle w:val="NormalTok"/>
-        </w:rPr>
-        <w:t xml:space="preserve">(</w:t>
-      </w:r>
-      <w:r>
-        <w:rPr>
-          <w:rStyle w:val="DecValTok"/>
-        </w:rPr>
-        <w:t xml:space="preserve">0</w:t>
-      </w:r>
-      <w:r>
-        <w:rPr>
-          <w:rStyle w:val="NormalTok"/>
-        </w:rPr>
-        <w:t xml:space="preserve">:</w:t>
-      </w:r>
-      <w:r>
-        <w:rPr>
-          <w:rStyle w:val="DecValTok"/>
-        </w:rPr>
-        <w:t xml:space="preserve">24</w:t>
-      </w:r>
-      <w:r>
-        <w:rPr>
-          <w:rStyle w:val="NormalTok"/>
-        </w:rPr>
-        <w:t xml:space="preserve">), </w:t>
-      </w:r>
-      <w:r>
-        <w:rPr>
-          <w:rStyle w:val="DataTypeTok"/>
-        </w:rPr>
-        <w:t xml:space="preserve">xaxt=</w:t>
-      </w:r>
-      <w:r>
-        <w:rPr>
-          <w:rStyle w:val="StringTok"/>
-        </w:rPr>
-        <w:t xml:space="preserve">"n"</w:t>
-      </w:r>
-      <w:r>
-        <w:rPr>
-          <w:rStyle w:val="NormalTok"/>
-        </w:rPr>
-        <w:t xml:space="preserve">) </w:t>
-      </w:r>
-      <w:r>
-        <w:br w:type="textWrapping"/>
-      </w:r>
-      <w:r>
-        <w:rPr>
-          <w:rStyle w:val="NormalTok"/>
-        </w:rPr>
-        <w:t xml:space="preserve"> </w:t>
-      </w:r>
-      <w:r>
-        <w:rPr>
-          <w:rStyle w:val="NormalTok"/>
-        </w:rPr>
-        <w:t xml:space="preserve"> </w:t>
-      </w:r>
-      <w:r>
-        <w:rPr>
-          <w:rStyle w:val="NormalTok"/>
-        </w:rPr>
-        <w:t xml:space="preserve"> </w:t>
-      </w:r>
-      <w:r>
-        <w:rPr>
-          <w:rStyle w:val="NormalTok"/>
-        </w:rPr>
-        <w:t xml:space="preserve"> </w:t>
-      </w:r>
-      <w:r>
-        <w:rPr>
-          <w:rStyle w:val="NormalTok"/>
-        </w:rPr>
-        <w:t xml:space="preserve"> </w:t>
-      </w:r>
-      <w:r>
-        <w:rPr>
-          <w:rStyle w:val="NormalTok"/>
-        </w:rPr>
-        <w:t xml:space="preserve">})</w:t>
-      </w:r>
-      <w:r>
-        <w:br w:type="textWrapping"/>
-      </w:r>
-      <w:r>
-        <w:rPr>
-          <w:rStyle w:val="NormalTok"/>
-        </w:rPr>
-        <w:t xml:space="preserve"> </w:t>
-      </w:r>
-      <w:r>
-        <w:rPr>
-          <w:rStyle w:val="NormalTok"/>
-        </w:rPr>
-        <w:t xml:space="preserve"> </w:t>
-      </w:r>
-      <w:r>
-        <w:rPr>
-          <w:rStyle w:val="NormalTok"/>
-        </w:rPr>
-        <w:t xml:space="preserve"> </w:t>
-      </w:r>
-      <w:r>
-        <w:rPr>
-          <w:rStyle w:val="NormalTok"/>
-        </w:rPr>
-        <w:t xml:space="preserve"> </w:t>
-      </w:r>
-      <w:r>
-        <w:rPr>
-          <w:rStyle w:val="NormalTok"/>
-        </w:rPr>
-        <w:t xml:space="preserve"> </w:t>
-      </w:r>
-      <w:r>
-        <w:rPr>
-          <w:rStyle w:val="KeywordTok"/>
-        </w:rPr>
-        <w:t xml:space="preserve">axis</w:t>
-      </w:r>
-      <w:r>
-        <w:rPr>
-          <w:rStyle w:val="NormalTok"/>
-        </w:rPr>
-        <w:t xml:space="preserve">(</w:t>
-      </w:r>
-      <w:r>
-        <w:rPr>
-          <w:rStyle w:val="DecValTok"/>
-        </w:rPr>
-        <w:t xml:space="preserve">1</w:t>
-      </w:r>
-      <w:r>
-        <w:rPr>
-          <w:rStyle w:val="NormalTok"/>
-        </w:rPr>
-        <w:t xml:space="preserve">, </w:t>
-      </w:r>
-      <w:r>
-        <w:rPr>
-          <w:rStyle w:val="DataTypeTok"/>
-        </w:rPr>
-        <w:t xml:space="preserve">at=</w:t>
-      </w:r>
-      <w:r>
-        <w:rPr>
-          <w:rStyle w:val="KeywordTok"/>
-        </w:rPr>
-        <w:t xml:space="preserve">seq</w:t>
-      </w:r>
-      <w:r>
-        <w:rPr>
-          <w:rStyle w:val="NormalTok"/>
-        </w:rPr>
-        <w:t xml:space="preserve">(</w:t>
-      </w:r>
-      <w:r>
-        <w:rPr>
-          <w:rStyle w:val="DecValTok"/>
-        </w:rPr>
-        <w:t xml:space="preserve">0</w:t>
-      </w:r>
-      <w:r>
-        <w:rPr>
-          <w:rStyle w:val="NormalTok"/>
-        </w:rPr>
-        <w:t xml:space="preserve">,</w:t>
-      </w:r>
-      <w:r>
-        <w:rPr>
-          <w:rStyle w:val="DecValTok"/>
-        </w:rPr>
-        <w:t xml:space="preserve">24</w:t>
-      </w:r>
-      <w:r>
-        <w:rPr>
-          <w:rStyle w:val="NormalTok"/>
-        </w:rPr>
-        <w:t xml:space="preserve">, </w:t>
-      </w:r>
-      <w:r>
-        <w:rPr>
-          <w:rStyle w:val="DataTypeTok"/>
-        </w:rPr>
-        <w:t xml:space="preserve">by =</w:t>
-      </w:r>
-      <w:r>
-        <w:rPr>
-          <w:rStyle w:val="DecValTok"/>
-        </w:rPr>
-        <w:t xml:space="preserve">2</w:t>
-      </w:r>
-      <w:r>
-        <w:rPr>
-          <w:rStyle w:val="NormalTok"/>
-        </w:rPr>
-        <w:t xml:space="preserve">)) </w:t>
-      </w:r>
-      <w:r>
-        <w:br w:type="textWrapping"/>
-      </w:r>
-      <w:r>
-        <w:rPr>
-          <w:rStyle w:val="NormalTok"/>
-        </w:rPr>
-        <w:t xml:space="preserve"> </w:t>
-      </w:r>
-      <w:r>
-        <w:rPr>
-          <w:rStyle w:val="NormalTok"/>
-        </w:rPr>
-        <w:t xml:space="preserve"> </w:t>
-      </w:r>
-      <w:r>
-        <w:rPr>
-          <w:rStyle w:val="NormalTok"/>
-        </w:rPr>
-        <w:t xml:space="preserve"> </w:t>
-      </w:r>
-      <w:r>
-        <w:rPr>
-          <w:rStyle w:val="NormalTok"/>
-        </w:rPr>
-        <w:t xml:space="preserve"> </w:t>
-      </w:r>
-      <w:r>
-        <w:rPr>
-          <w:rStyle w:val="KeywordTok"/>
-        </w:rPr>
-        <w:t xml:space="preserve">title</w:t>
-      </w:r>
-      <w:r>
-        <w:rPr>
-          <w:rStyle w:val="NormalTok"/>
-        </w:rPr>
-        <w:t xml:space="preserve">(</w:t>
-      </w:r>
-      <w:r>
-        <w:rPr>
-          <w:rStyle w:val="DataTypeTok"/>
-        </w:rPr>
-        <w:t xml:space="preserve">main =</w:t>
-      </w:r>
-      <w:r>
-        <w:rPr>
-          <w:rStyle w:val="NormalTok"/>
-        </w:rPr>
-        <w:t xml:space="preserve"> </w:t>
-      </w:r>
-      <w:r>
-        <w:rPr>
-          <w:rStyle w:val="StringTok"/>
-        </w:rPr>
-        <w:t xml:space="preserve">"Weekdays"</w:t>
-      </w:r>
-      <w:r>
-        <w:rPr>
-          <w:rStyle w:val="NormalTok"/>
-        </w:rPr>
-        <w:t xml:space="preserve">) </w:t>
-      </w:r>
-      <w:r>
-        <w:br w:type="textWrapping"/>
-      </w:r>
-      <w:r>
-        <w:rPr>
-          <w:rStyle w:val="NormalTok"/>
-        </w:rPr>
-        <w:t xml:space="preserve"> </w:t>
-      </w:r>
-      <w:r>
-        <w:rPr>
-          <w:rStyle w:val="NormalTok"/>
-        </w:rPr>
-        <w:t xml:space="preserve"> </w:t>
-      </w:r>
-      <w:r>
-        <w:rPr>
-          <w:rStyle w:val="NormalTok"/>
-        </w:rPr>
-        <w:t xml:space="preserve"> </w:t>
-      </w:r>
-      <w:r>
-        <w:rPr>
-          <w:rStyle w:val="NormalTok"/>
-        </w:rPr>
-        <w:t xml:space="preserve"> </w:t>
-      </w:r>
-      <w:r>
-        <w:rPr>
-          <w:rStyle w:val="KeywordTok"/>
-        </w:rPr>
-        <w:t xml:space="preserve">grid</w:t>
-      </w:r>
-      <w:r>
-        <w:rPr>
-          <w:rStyle w:val="NormalTok"/>
-        </w:rPr>
-        <w:t xml:space="preserve">()</w:t>
+        <w:t xml:space="preserve">"Average Steps by Interval"</w:t>
+      </w:r>
+      <w:r>
+        <w:br w:type="textWrapping"/>
+      </w:r>
+      <w:r>
+        <w:rPr>
+          <w:rStyle w:val="NormalTok"/>
+        </w:rPr>
+        <w:t xml:space="preserve"> </w:t>
+      </w:r>
+      <w:r>
+        <w:rPr>
+          <w:rStyle w:val="NormalTok"/>
+        </w:rPr>
+        <w:t xml:space="preserve"> </w:t>
+      </w:r>
+      <w:r>
+        <w:rPr>
+          <w:rStyle w:val="NormalTok"/>
+        </w:rPr>
+        <w:t xml:space="preserve"> </w:t>
+      </w:r>
+      <w:r>
+        <w:rPr>
+          <w:rStyle w:val="NormalTok"/>
+        </w:rPr>
+        <w:t xml:space="preserve">)</w:t>
       </w:r>
     </w:p>
     <w:p>
@@ -5161,7 +4390,7 @@
     </w:lvl>
   </w:abstractNum>
   <w:abstractNum w:abstractNumId="990">
-    <w:nsid w:val="8805b39b"/>
+    <w:nsid w:val="f13bada5"/>
     <w:multiLevelType w:val="multilevel"/>
     <w:lvl w:ilvl="0">
       <w:numFmt w:val="bullet"/>

</xml_diff>